<commit_message>
Banco de dados e JS
</commit_message>
<xml_diff>
--- a/00 - Banco_de_dados/Atividades-Para-Entregar/Atividade 7.docx
+++ b/00 - Banco_de_dados/Atividades-Para-Entregar/Atividade 7.docx
@@ -47,19 +47,13 @@
           <w:p>
             <w:r>
               <w:rPr>
-                <w:rFonts w:ascii="Arial" w:hAnsi="Arial" w:cs="Arial"/>
-                <w:b/>
-                <w:bCs/>
-                <w:smallCaps/>
                 <w:noProof/>
-                <w:sz w:val="24"/>
-                <w:szCs w:val="24"/>
               </w:rPr>
               <w:drawing>
-                <wp:inline distT="0" distB="0" distL="0" distR="0" wp14:anchorId="3E8DFC05" wp14:editId="6B941404">
-                  <wp:extent cx="5388610" cy="2275205"/>
-                  <wp:effectExtent l="0" t="0" r="2540" b="0"/>
-                  <wp:docPr id="2102765330" name="Imagem 1"/>
+                <wp:inline distT="0" distB="0" distL="0" distR="0" wp14:anchorId="1059A212" wp14:editId="387D6200">
+                  <wp:extent cx="5391150" cy="2286000"/>
+                  <wp:effectExtent l="0" t="0" r="0" b="0"/>
+                  <wp:docPr id="1816537573" name="Imagem 1"/>
                   <wp:cNvGraphicFramePr>
                     <a:graphicFrameLocks xmlns:a="http://schemas.openxmlformats.org/drawingml/2006/main" noChangeAspect="1"/>
                   </wp:cNvGraphicFramePr>
@@ -88,7 +82,7 @@
                         <pic:spPr bwMode="auto">
                           <a:xfrm>
                             <a:off x="0" y="0"/>
-                            <a:ext cx="5388610" cy="2275205"/>
+                            <a:ext cx="5391150" cy="2286000"/>
                           </a:xfrm>
                           <a:prstGeom prst="rect">
                             <a:avLst/>
@@ -109,10 +103,10 @@
                 <w:noProof/>
               </w:rPr>
               <w:drawing>
-                <wp:inline distT="0" distB="0" distL="0" distR="0" wp14:anchorId="1EAB88D9" wp14:editId="5F8C5F30">
-                  <wp:extent cx="5400675" cy="2548255"/>
-                  <wp:effectExtent l="0" t="0" r="9525" b="4445"/>
-                  <wp:docPr id="373900465" name="Imagem 3"/>
+                <wp:inline distT="0" distB="0" distL="0" distR="0" wp14:anchorId="0F271D21" wp14:editId="5760D2A1">
+                  <wp:extent cx="5401945" cy="2550795"/>
+                  <wp:effectExtent l="0" t="0" r="8255" b="1905"/>
+                  <wp:docPr id="862628349" name="Imagem 3"/>
                   <wp:cNvGraphicFramePr>
                     <a:graphicFrameLocks xmlns:a="http://schemas.openxmlformats.org/drawingml/2006/main" noChangeAspect="1"/>
                   </wp:cNvGraphicFramePr>
@@ -141,7 +135,7 @@
                         <pic:spPr bwMode="auto">
                           <a:xfrm>
                             <a:off x="0" y="0"/>
-                            <a:ext cx="5400675" cy="2548255"/>
+                            <a:ext cx="5401945" cy="2550795"/>
                           </a:xfrm>
                           <a:prstGeom prst="rect">
                             <a:avLst/>
@@ -751,6 +745,7 @@
                 <w:szCs w:val="24"/>
               </w:rPr>
             </w:pPr>
+            <w:proofErr w:type="spellStart"/>
             <w:r>
               <w:rPr>
                 <w:rFonts w:ascii="Arial" w:hAnsi="Arial" w:cs="Arial"/>
@@ -759,6 +754,7 @@
               </w:rPr>
               <w:t>NumSerie_Produto</w:t>
             </w:r>
+            <w:proofErr w:type="spellEnd"/>
           </w:p>
         </w:tc>
         <w:tc>
@@ -907,6 +903,7 @@
                 <w:szCs w:val="24"/>
               </w:rPr>
             </w:pPr>
+            <w:proofErr w:type="spellStart"/>
             <w:r>
               <w:rPr>
                 <w:rFonts w:ascii="Arial" w:hAnsi="Arial" w:cs="Arial"/>
@@ -923,6 +920,7 @@
               </w:rPr>
               <w:t>Produto</w:t>
             </w:r>
+            <w:proofErr w:type="spellEnd"/>
           </w:p>
         </w:tc>
         <w:tc>
@@ -1078,6 +1076,7 @@
                 <w:szCs w:val="24"/>
               </w:rPr>
             </w:pPr>
+            <w:proofErr w:type="spellStart"/>
             <w:r>
               <w:rPr>
                 <w:rFonts w:ascii="Arial" w:hAnsi="Arial" w:cs="Arial"/>
@@ -1086,6 +1085,7 @@
               </w:rPr>
               <w:t>Marca_Produto</w:t>
             </w:r>
+            <w:proofErr w:type="spellEnd"/>
           </w:p>
         </w:tc>
         <w:tc>
@@ -1233,6 +1233,7 @@
                 <w:szCs w:val="24"/>
               </w:rPr>
             </w:pPr>
+            <w:proofErr w:type="spellStart"/>
             <w:r>
               <w:rPr>
                 <w:rFonts w:ascii="Arial" w:hAnsi="Arial" w:cs="Arial"/>
@@ -1241,6 +1242,7 @@
               </w:rPr>
               <w:t>Modelo_Produto</w:t>
             </w:r>
+            <w:proofErr w:type="spellEnd"/>
           </w:p>
         </w:tc>
         <w:tc>
@@ -1396,6 +1398,7 @@
                 <w:szCs w:val="24"/>
               </w:rPr>
             </w:pPr>
+            <w:proofErr w:type="spellStart"/>
             <w:r>
               <w:rPr>
                 <w:rFonts w:ascii="Arial" w:hAnsi="Arial" w:cs="Arial"/>
@@ -1404,6 +1407,7 @@
               </w:rPr>
               <w:t>Preço_Produto</w:t>
             </w:r>
+            <w:proofErr w:type="spellEnd"/>
           </w:p>
         </w:tc>
         <w:tc>
@@ -2127,6 +2131,7 @@
                 <w:szCs w:val="24"/>
               </w:rPr>
             </w:pPr>
+            <w:proofErr w:type="spellStart"/>
             <w:r>
               <w:rPr>
                 <w:rFonts w:ascii="Arial" w:hAnsi="Arial" w:cs="Arial"/>
@@ -2152,6 +2157,7 @@
               </w:rPr>
               <w:t>Vendido</w:t>
             </w:r>
+            <w:proofErr w:type="spellEnd"/>
             <w:proofErr w:type="gramEnd"/>
           </w:p>
         </w:tc>
@@ -2313,6 +2319,7 @@
                 <w:szCs w:val="24"/>
               </w:rPr>
             </w:pPr>
+            <w:proofErr w:type="spellStart"/>
             <w:r>
               <w:rPr>
                 <w:rFonts w:ascii="Arial" w:hAnsi="Arial" w:cs="Arial"/>
@@ -2321,6 +2328,7 @@
               </w:rPr>
               <w:t>fk_Produto_NumSerie_Produto</w:t>
             </w:r>
+            <w:proofErr w:type="spellEnd"/>
           </w:p>
         </w:tc>
         <w:tc>
@@ -2461,7 +2469,7 @@
                 <w:sz w:val="24"/>
                 <w:szCs w:val="24"/>
               </w:rPr>
-              <w:t>Data</w:t>
+              <w:t>Código</w:t>
             </w:r>
           </w:p>
         </w:tc>
@@ -2481,6 +2489,7 @@
                 <w:szCs w:val="24"/>
               </w:rPr>
             </w:pPr>
+            <w:proofErr w:type="spellStart"/>
             <w:r>
               <w:rPr>
                 <w:rFonts w:ascii="Arial" w:hAnsi="Arial" w:cs="Arial"/>
@@ -2489,6 +2498,7 @@
               </w:rPr>
               <w:t>fk_Venda_Cod_Venda</w:t>
             </w:r>
+            <w:proofErr w:type="spellEnd"/>
           </w:p>
         </w:tc>
         <w:tc>
@@ -2610,76 +2620,6 @@
           <w:tab w:val="left" w:pos="5031"/>
         </w:tabs>
       </w:pPr>
-      <w:r>
-        <w:rPr>
-          <w:noProof/>
-        </w:rPr>
-        <mc:AlternateContent>
-          <mc:Choice Requires="wps">
-            <w:drawing>
-              <wp:anchor distT="0" distB="0" distL="114300" distR="114300" simplePos="0" relativeHeight="251659264" behindDoc="0" locked="0" layoutInCell="1" allowOverlap="1" wp14:anchorId="4E0A6B2C" wp14:editId="524BBEEE">
-                <wp:simplePos x="0" y="0"/>
-                <wp:positionH relativeFrom="margin">
-                  <wp:align>left</wp:align>
-                </wp:positionH>
-                <wp:positionV relativeFrom="paragraph">
-                  <wp:posOffset>231140</wp:posOffset>
-                </wp:positionV>
-                <wp:extent cx="6057900" cy="0"/>
-                <wp:effectExtent l="0" t="0" r="0" b="0"/>
-                <wp:wrapNone/>
-                <wp:docPr id="880682362" name="Conector reto 3"/>
-                <wp:cNvGraphicFramePr/>
-                <a:graphic xmlns:a="http://schemas.openxmlformats.org/drawingml/2006/main">
-                  <a:graphicData uri="http://schemas.microsoft.com/office/word/2010/wordprocessingShape">
-                    <wps:wsp>
-                      <wps:cNvCnPr/>
-                      <wps:spPr>
-                        <a:xfrm>
-                          <a:off x="0" y="0"/>
-                          <a:ext cx="6057900" cy="0"/>
-                        </a:xfrm>
-                        <a:prstGeom prst="line">
-                          <a:avLst/>
-                        </a:prstGeom>
-                      </wps:spPr>
-                      <wps:style>
-                        <a:lnRef idx="3">
-                          <a:schemeClr val="dk1"/>
-                        </a:lnRef>
-                        <a:fillRef idx="0">
-                          <a:schemeClr val="dk1"/>
-                        </a:fillRef>
-                        <a:effectRef idx="2">
-                          <a:schemeClr val="dk1"/>
-                        </a:effectRef>
-                        <a:fontRef idx="minor">
-                          <a:schemeClr val="tx1"/>
-                        </a:fontRef>
-                      </wps:style>
-                      <wps:bodyPr/>
-                    </wps:wsp>
-                  </a:graphicData>
-                </a:graphic>
-                <wp14:sizeRelH relativeFrom="margin">
-                  <wp14:pctWidth>0</wp14:pctWidth>
-                </wp14:sizeRelH>
-                <wp14:sizeRelV relativeFrom="margin">
-                  <wp14:pctHeight>0</wp14:pctHeight>
-                </wp14:sizeRelV>
-              </wp:anchor>
-            </w:drawing>
-          </mc:Choice>
-          <mc:Fallback>
-            <w:pict>
-              <v:line w14:anchorId="2F43341F" id="Conector reto 3" o:spid="_x0000_s1026" style="position:absolute;z-index:251659264;visibility:visible;mso-wrap-style:square;mso-width-percent:0;mso-height-percent:0;mso-wrap-distance-left:9pt;mso-wrap-distance-top:0;mso-wrap-distance-right:9pt;mso-wrap-distance-bottom:0;mso-position-horizontal:left;mso-position-horizontal-relative:margin;mso-position-vertical:absolute;mso-position-vertical-relative:text;mso-width-percent:0;mso-height-percent:0;mso-width-relative:margin;mso-height-relative:margin" from="0,18.2pt" to="477pt,18.2pt" o:gfxdata="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" strokecolor="black [3200]" strokeweight="1.5pt">
-                <v:stroke joinstyle="miter"/>
-                <w10:wrap anchorx="margin"/>
-              </v:line>
-            </w:pict>
-          </mc:Fallback>
-        </mc:AlternateContent>
-      </w:r>
     </w:p>
     <w:p>
       <w:pPr>
@@ -2794,6 +2734,7 @@
                               <w:t>Venda</w:t>
                             </w:r>
                           </w:p>
+                          <w:p/>
                         </w:txbxContent>
                       </wps:txbx>
                       <wps:bodyPr rot="0" vert="horz" wrap="square" lIns="91440" tIns="45720" rIns="91440" bIns="45720" anchor="t" anchorCtr="0">
@@ -2858,6 +2799,7 @@
                         <w:t>Venda</w:t>
                       </w:r>
                     </w:p>
+                    <w:p/>
                   </w:txbxContent>
                 </v:textbox>
                 <w10:wrap type="square" anchorx="margin"/>
@@ -3307,6 +3249,7 @@
                 <w:szCs w:val="24"/>
               </w:rPr>
             </w:pPr>
+            <w:proofErr w:type="spellStart"/>
             <w:r>
               <w:rPr>
                 <w:rFonts w:ascii="Arial" w:hAnsi="Arial" w:cs="Arial"/>
@@ -3323,6 +3266,7 @@
               </w:rPr>
               <w:t>Venda</w:t>
             </w:r>
+            <w:proofErr w:type="spellEnd"/>
           </w:p>
         </w:tc>
         <w:tc>
@@ -3475,6 +3419,7 @@
                 <w:szCs w:val="24"/>
               </w:rPr>
             </w:pPr>
+            <w:proofErr w:type="spellStart"/>
             <w:r>
               <w:rPr>
                 <w:rFonts w:ascii="Arial" w:hAnsi="Arial" w:cs="Arial"/>
@@ -3483,6 +3428,7 @@
               </w:rPr>
               <w:t>Numero_Venda</w:t>
             </w:r>
+            <w:proofErr w:type="spellEnd"/>
           </w:p>
         </w:tc>
         <w:tc>
@@ -3627,6 +3573,7 @@
                 <w:szCs w:val="24"/>
               </w:rPr>
             </w:pPr>
+            <w:proofErr w:type="spellStart"/>
             <w:r>
               <w:rPr>
                 <w:rFonts w:ascii="Arial" w:hAnsi="Arial" w:cs="Arial"/>
@@ -3635,6 +3582,7 @@
               </w:rPr>
               <w:t>Data_Venda</w:t>
             </w:r>
+            <w:proofErr w:type="spellEnd"/>
           </w:p>
         </w:tc>
         <w:tc>
@@ -3723,14 +3671,34 @@
                 <w:szCs w:val="24"/>
               </w:rPr>
             </w:pPr>
-            <w:r>
-              <w:rPr>
-                <w:rFonts w:ascii="Arial" w:hAnsi="Arial" w:cs="Arial"/>
-                <w:sz w:val="24"/>
-                <w:szCs w:val="24"/>
-              </w:rPr>
-              <w:t>dd/mm/aaaa</w:t>
-            </w:r>
+            <w:proofErr w:type="spellStart"/>
+            <w:r>
+              <w:rPr>
+                <w:rFonts w:ascii="Arial" w:hAnsi="Arial" w:cs="Arial"/>
+                <w:sz w:val="24"/>
+                <w:szCs w:val="24"/>
+              </w:rPr>
+              <w:t>dd</w:t>
+            </w:r>
+            <w:proofErr w:type="spellEnd"/>
+            <w:r>
+              <w:rPr>
+                <w:rFonts w:ascii="Arial" w:hAnsi="Arial" w:cs="Arial"/>
+                <w:sz w:val="24"/>
+                <w:szCs w:val="24"/>
+              </w:rPr>
+              <w:t>/mm/</w:t>
+            </w:r>
+            <w:proofErr w:type="spellStart"/>
+            <w:r>
+              <w:rPr>
+                <w:rFonts w:ascii="Arial" w:hAnsi="Arial" w:cs="Arial"/>
+                <w:sz w:val="24"/>
+                <w:szCs w:val="24"/>
+              </w:rPr>
+              <w:t>aaaa</w:t>
+            </w:r>
+            <w:proofErr w:type="spellEnd"/>
           </w:p>
         </w:tc>
       </w:tr>
@@ -3780,6 +3748,7 @@
                 <w:szCs w:val="24"/>
               </w:rPr>
             </w:pPr>
+            <w:proofErr w:type="spellStart"/>
             <w:r>
               <w:rPr>
                 <w:rFonts w:ascii="Arial" w:hAnsi="Arial" w:cs="Arial"/>
@@ -3788,6 +3757,7 @@
               </w:rPr>
               <w:t>Valor_Venda</w:t>
             </w:r>
+            <w:proofErr w:type="spellEnd"/>
           </w:p>
         </w:tc>
         <w:tc>
@@ -3893,70 +3863,6 @@
           <w:tab w:val="left" w:pos="5031"/>
         </w:tabs>
       </w:pPr>
-      <w:r>
-        <w:rPr>
-          <w:noProof/>
-        </w:rPr>
-        <mc:AlternateContent>
-          <mc:Choice Requires="wps">
-            <w:drawing>
-              <wp:anchor distT="0" distB="0" distL="114300" distR="114300" simplePos="0" relativeHeight="251661312" behindDoc="0" locked="0" layoutInCell="1" allowOverlap="1" wp14:anchorId="6E06062E" wp14:editId="34059CE4">
-                <wp:simplePos x="0" y="0"/>
-                <wp:positionH relativeFrom="margin">
-                  <wp:align>left</wp:align>
-                </wp:positionH>
-                <wp:positionV relativeFrom="paragraph">
-                  <wp:posOffset>938530</wp:posOffset>
-                </wp:positionV>
-                <wp:extent cx="6057900" cy="0"/>
-                <wp:effectExtent l="0" t="0" r="0" b="0"/>
-                <wp:wrapNone/>
-                <wp:docPr id="393154203" name="Conector reto 3"/>
-                <wp:cNvGraphicFramePr/>
-                <a:graphic xmlns:a="http://schemas.openxmlformats.org/drawingml/2006/main">
-                  <a:graphicData uri="http://schemas.microsoft.com/office/word/2010/wordprocessingShape">
-                    <wps:wsp>
-                      <wps:cNvCnPr/>
-                      <wps:spPr>
-                        <a:xfrm>
-                          <a:off x="0" y="0"/>
-                          <a:ext cx="6057900" cy="0"/>
-                        </a:xfrm>
-                        <a:prstGeom prst="line">
-                          <a:avLst/>
-                        </a:prstGeom>
-                      </wps:spPr>
-                      <wps:style>
-                        <a:lnRef idx="3">
-                          <a:schemeClr val="dk1"/>
-                        </a:lnRef>
-                        <a:fillRef idx="0">
-                          <a:schemeClr val="dk1"/>
-                        </a:fillRef>
-                        <a:effectRef idx="2">
-                          <a:schemeClr val="dk1"/>
-                        </a:effectRef>
-                        <a:fontRef idx="minor">
-                          <a:schemeClr val="tx1"/>
-                        </a:fontRef>
-                      </wps:style>
-                      <wps:bodyPr/>
-                    </wps:wsp>
-                  </a:graphicData>
-                </a:graphic>
-              </wp:anchor>
-            </w:drawing>
-          </mc:Choice>
-          <mc:Fallback>
-            <w:pict>
-              <v:line w14:anchorId="4710BF51" id="Conector reto 3" o:spid="_x0000_s1026" style="position:absolute;z-index:251661312;visibility:visible;mso-wrap-style:square;mso-wrap-distance-left:9pt;mso-wrap-distance-top:0;mso-wrap-distance-right:9pt;mso-wrap-distance-bottom:0;mso-position-horizontal:left;mso-position-horizontal-relative:margin;mso-position-vertical:absolute;mso-position-vertical-relative:text" from="0,73.9pt" to="477pt,73.9pt" o:gfxdata="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" strokecolor="black [3200]" strokeweight="1.5pt">
-                <v:stroke joinstyle="miter"/>
-                <w10:wrap anchorx="margin"/>
-              </v:line>
-            </w:pict>
-          </mc:Fallback>
-        </mc:AlternateContent>
-      </w:r>
     </w:p>
     <w:p>
       <w:pPr>
@@ -4022,7 +3928,7 @@
                 <w:sz w:val="24"/>
                 <w:szCs w:val="24"/>
               </w:rPr>
-              <w:t>Estoque</w:t>
+              <w:t>Cliente</w:t>
             </w:r>
           </w:p>
         </w:tc>
@@ -4086,203 +3992,7 @@
                 <w:sz w:val="24"/>
                 <w:szCs w:val="24"/>
               </w:rPr>
-              <w:t xml:space="preserve">do estoque </w:t>
-            </w:r>
-            <w:r>
-              <w:rPr>
-                <w:rFonts w:ascii="Arial" w:hAnsi="Arial" w:cs="Arial"/>
-                <w:sz w:val="24"/>
-                <w:szCs w:val="24"/>
-              </w:rPr>
-              <w:t>na loja de calçados e acessórios</w:t>
-            </w:r>
-          </w:p>
-        </w:tc>
-      </w:tr>
-      <w:tr>
-        <w:trPr>
-          <w:trHeight w:val="305"/>
-        </w:trPr>
-        <w:tc>
-          <w:tcPr>
-            <w:tcW w:w="3265" w:type="dxa"/>
-            <w:shd w:val="clear" w:color="auto" w:fill="9CC2E5" w:themeFill="accent5" w:themeFillTint="99"/>
-          </w:tcPr>
-          <w:p>
-            <w:pPr>
-              <w:tabs>
-                <w:tab w:val="left" w:pos="5031"/>
-              </w:tabs>
-              <w:rPr>
-                <w:rFonts w:ascii="Arial" w:hAnsi="Arial" w:cs="Arial"/>
-                <w:sz w:val="24"/>
-                <w:szCs w:val="24"/>
-              </w:rPr>
-            </w:pPr>
-            <w:r>
-              <w:rPr>
-                <w:rFonts w:ascii="Arial" w:hAnsi="Arial" w:cs="Arial"/>
-                <w:sz w:val="24"/>
-                <w:szCs w:val="24"/>
-              </w:rPr>
-              <w:t>Volume de Dados:</w:t>
-            </w:r>
-          </w:p>
-        </w:tc>
-        <w:tc>
-          <w:tcPr>
-            <w:tcW w:w="6228" w:type="dxa"/>
-          </w:tcPr>
-          <w:p>
-            <w:pPr>
-              <w:tabs>
-                <w:tab w:val="left" w:pos="5031"/>
-              </w:tabs>
-              <w:rPr>
-                <w:rFonts w:ascii="Arial" w:hAnsi="Arial" w:cs="Arial"/>
-                <w:sz w:val="24"/>
-                <w:szCs w:val="24"/>
-              </w:rPr>
-            </w:pPr>
-            <w:r>
-              <w:rPr>
-                <w:rFonts w:ascii="Arial" w:hAnsi="Arial" w:cs="Arial"/>
-                <w:sz w:val="24"/>
-                <w:szCs w:val="24"/>
-              </w:rPr>
-              <w:t>Carga inicial de 196 registros e volume mensal estimado em 22% de acréscimo</w:t>
-            </w:r>
-          </w:p>
-        </w:tc>
-      </w:tr>
-      <w:tr>
-        <w:trPr>
-          <w:trHeight w:val="314"/>
-        </w:trPr>
-        <w:tc>
-          <w:tcPr>
-            <w:tcW w:w="3265" w:type="dxa"/>
-            <w:shd w:val="clear" w:color="auto" w:fill="9CC2E5" w:themeFill="accent5" w:themeFillTint="99"/>
-          </w:tcPr>
-          <w:p>
-            <w:pPr>
-              <w:tabs>
-                <w:tab w:val="left" w:pos="5031"/>
-              </w:tabs>
-              <w:rPr>
-                <w:rFonts w:ascii="Arial" w:hAnsi="Arial" w:cs="Arial"/>
-                <w:sz w:val="24"/>
-                <w:szCs w:val="24"/>
-              </w:rPr>
-            </w:pPr>
-            <w:r>
-              <w:rPr>
-                <w:rFonts w:ascii="Arial" w:hAnsi="Arial" w:cs="Arial"/>
-                <w:sz w:val="24"/>
-                <w:szCs w:val="24"/>
-              </w:rPr>
-              <w:t>Tempo de Retenção:</w:t>
-            </w:r>
-          </w:p>
-        </w:tc>
-        <w:tc>
-          <w:tcPr>
-            <w:tcW w:w="6228" w:type="dxa"/>
-          </w:tcPr>
-          <w:p>
-            <w:pPr>
-              <w:tabs>
-                <w:tab w:val="left" w:pos="5031"/>
-              </w:tabs>
-              <w:rPr>
-                <w:rFonts w:ascii="Arial" w:hAnsi="Arial" w:cs="Arial"/>
-                <w:sz w:val="24"/>
-                <w:szCs w:val="24"/>
-              </w:rPr>
-            </w:pPr>
-            <w:r>
-              <w:rPr>
-                <w:rFonts w:ascii="Arial" w:hAnsi="Arial" w:cs="Arial"/>
-                <w:sz w:val="24"/>
-                <w:szCs w:val="24"/>
-              </w:rPr>
-              <w:t>Permanente</w:t>
-            </w:r>
-          </w:p>
-        </w:tc>
-      </w:tr>
-      <w:tr>
-        <w:trPr>
-          <w:trHeight w:val="305"/>
-        </w:trPr>
-        <w:tc>
-          <w:tcPr>
-            <w:tcW w:w="3265" w:type="dxa"/>
-            <w:shd w:val="clear" w:color="auto" w:fill="9CC2E5" w:themeFill="accent5" w:themeFillTint="99"/>
-          </w:tcPr>
-          <w:p>
-            <w:pPr>
-              <w:tabs>
-                <w:tab w:val="left" w:pos="5031"/>
-              </w:tabs>
-              <w:rPr>
-                <w:rFonts w:ascii="Arial" w:hAnsi="Arial" w:cs="Arial"/>
-                <w:sz w:val="24"/>
-                <w:szCs w:val="24"/>
-              </w:rPr>
-            </w:pPr>
-            <w:r>
-              <w:rPr>
-                <w:rFonts w:ascii="Arial" w:hAnsi="Arial" w:cs="Arial"/>
-                <w:sz w:val="24"/>
-                <w:szCs w:val="24"/>
-              </w:rPr>
-              <w:t>Permissões:</w:t>
-            </w:r>
-          </w:p>
-        </w:tc>
-        <w:tc>
-          <w:tcPr>
-            <w:tcW w:w="6228" w:type="dxa"/>
-          </w:tcPr>
-          <w:p>
-            <w:pPr>
-              <w:tabs>
-                <w:tab w:val="left" w:pos="5031"/>
-              </w:tabs>
-              <w:rPr>
-                <w:rFonts w:ascii="Arial" w:hAnsi="Arial" w:cs="Arial"/>
-                <w:sz w:val="24"/>
-                <w:szCs w:val="24"/>
-              </w:rPr>
-            </w:pPr>
-            <w:r>
-              <w:rPr>
-                <w:rFonts w:ascii="Arial" w:hAnsi="Arial" w:cs="Arial"/>
-                <w:sz w:val="24"/>
-                <w:szCs w:val="24"/>
-              </w:rPr>
-              <w:t>Leitura e Gravação: Administrador de banco de dados</w:t>
-            </w:r>
-          </w:p>
-          <w:p>
-            <w:pPr>
-              <w:tabs>
-                <w:tab w:val="left" w:pos="5031"/>
-              </w:tabs>
-              <w:rPr>
-                <w:rFonts w:ascii="Arial" w:hAnsi="Arial" w:cs="Arial"/>
-                <w:sz w:val="24"/>
-                <w:szCs w:val="24"/>
-              </w:rPr>
-            </w:pPr>
-            <w:r>
-              <w:rPr>
-                <w:rFonts w:ascii="Arial" w:hAnsi="Arial" w:cs="Arial"/>
-                <w:sz w:val="24"/>
-                <w:szCs w:val="24"/>
-              </w:rPr>
-              <w:t>Leitura: Dono da loja de calçados</w:t>
+              <w:t>dos clientes na loja de eletrônicos.</w:t>
             </w:r>
           </w:p>
         </w:tc>
@@ -4304,7 +4014,7 @@
         <mc:AlternateContent>
           <mc:Choice Requires="wps">
             <w:drawing>
-              <wp:anchor distT="45720" distB="45720" distL="114300" distR="114300" simplePos="0" relativeHeight="251669504" behindDoc="0" locked="0" layoutInCell="1" allowOverlap="1" wp14:anchorId="21F55E68" wp14:editId="11053B38">
+              <wp:anchor distT="45720" distB="45720" distL="114300" distR="114300" simplePos="0" relativeHeight="251669504" behindDoc="0" locked="0" layoutInCell="1" allowOverlap="1" wp14:anchorId="21F55E68" wp14:editId="6DE6EC0C">
                 <wp:simplePos x="0" y="0"/>
                 <wp:positionH relativeFrom="margin">
                   <wp:align>left</wp:align>
@@ -4414,7 +4124,7 @@
                                 <w:sz w:val="24"/>
                                 <w:szCs w:val="24"/>
                               </w:rPr>
-                              <w:t>Estoque</w:t>
+                              <w:t>Cliente</w:t>
                             </w:r>
                           </w:p>
                           <w:p>
@@ -4503,7 +4213,7 @@
                           <w:sz w:val="24"/>
                           <w:szCs w:val="24"/>
                         </w:rPr>
-                        <w:t>Estoque</w:t>
+                        <w:t>Cliente</w:t>
                       </w:r>
                     </w:p>
                     <w:p>
@@ -4531,17 +4241,10 @@
         </w:tabs>
       </w:pPr>
     </w:p>
-    <w:p>
-      <w:pPr>
-        <w:tabs>
-          <w:tab w:val="left" w:pos="5031"/>
-        </w:tabs>
-      </w:pPr>
-    </w:p>
     <w:tbl>
       <w:tblPr>
         <w:tblStyle w:val="Tabelacomgrade"/>
-        <w:tblpPr w:leftFromText="141" w:rightFromText="141" w:vertAnchor="text" w:horzAnchor="margin" w:tblpY="504"/>
+        <w:tblpPr w:leftFromText="141" w:rightFromText="141" w:vertAnchor="text" w:horzAnchor="margin" w:tblpY="1382"/>
         <w:tblW w:w="9545" w:type="dxa"/>
         <w:tblLayout w:type="fixed"/>
         <w:tblLook w:val="04A0" w:firstRow="1" w:lastRow="0" w:firstColumn="1" w:lastColumn="0" w:noHBand="0" w:noVBand="1"/>
@@ -4822,22 +4525,16 @@
                 <w:szCs w:val="24"/>
               </w:rPr>
             </w:pPr>
-            <w:r>
-              <w:rPr>
-                <w:rFonts w:ascii="Arial" w:hAnsi="Arial" w:cs="Arial"/>
-                <w:sz w:val="24"/>
-                <w:szCs w:val="24"/>
-              </w:rPr>
-              <w:t>Cod_</w:t>
-            </w:r>
-            <w:r>
-              <w:rPr>
-                <w:rFonts w:ascii="Arial" w:hAnsi="Arial" w:cs="Arial"/>
-                <w:sz w:val="24"/>
-                <w:szCs w:val="24"/>
-              </w:rPr>
-              <w:t>Estoque</w:t>
-            </w:r>
+            <w:proofErr w:type="spellStart"/>
+            <w:r>
+              <w:rPr>
+                <w:rFonts w:ascii="Arial" w:hAnsi="Arial" w:cs="Arial"/>
+                <w:sz w:val="24"/>
+                <w:szCs w:val="24"/>
+              </w:rPr>
+              <w:t>Cod_Cliente</w:t>
+            </w:r>
+            <w:proofErr w:type="spellEnd"/>
           </w:p>
         </w:tc>
         <w:tc>
@@ -4862,7 +4559,7 @@
                 <w:sz w:val="24"/>
                 <w:szCs w:val="24"/>
               </w:rPr>
-              <w:t>NUMERIC</w:t>
+              <w:t>CHAR</w:t>
             </w:r>
           </w:p>
         </w:tc>
@@ -4882,6 +4579,14 @@
                 <w:szCs w:val="24"/>
               </w:rPr>
             </w:pPr>
+            <w:r>
+              <w:rPr>
+                <w:rFonts w:ascii="Arial" w:hAnsi="Arial" w:cs="Arial"/>
+                <w:sz w:val="24"/>
+                <w:szCs w:val="24"/>
+              </w:rPr>
+              <w:t>30</w:t>
+            </w:r>
           </w:p>
         </w:tc>
         <w:tc>
@@ -4906,15 +4611,7 @@
                 <w:sz w:val="24"/>
                 <w:szCs w:val="24"/>
               </w:rPr>
-              <w:t>Código d</w:t>
-            </w:r>
-            <w:r>
-              <w:rPr>
-                <w:rFonts w:ascii="Arial" w:hAnsi="Arial" w:cs="Arial"/>
-                <w:sz w:val="24"/>
-                <w:szCs w:val="24"/>
-              </w:rPr>
-              <w:t>o estoque</w:t>
+              <w:t>Código do estoque</w:t>
             </w:r>
           </w:p>
         </w:tc>
@@ -4970,7 +4667,7 @@
                 <w:sz w:val="24"/>
                 <w:szCs w:val="24"/>
               </w:rPr>
-              <w:t>Quantidade</w:t>
+              <w:t>Nome</w:t>
             </w:r>
           </w:p>
         </w:tc>
@@ -4990,30 +4687,16 @@
                 <w:szCs w:val="24"/>
               </w:rPr>
             </w:pPr>
-            <w:r>
-              <w:rPr>
-                <w:rFonts w:ascii="Arial" w:hAnsi="Arial" w:cs="Arial"/>
-                <w:sz w:val="24"/>
-                <w:szCs w:val="24"/>
-              </w:rPr>
-              <w:t>Qtd</w:t>
-            </w:r>
-            <w:r>
-              <w:rPr>
-                <w:rFonts w:ascii="Arial" w:hAnsi="Arial" w:cs="Arial"/>
-                <w:sz w:val="24"/>
-                <w:szCs w:val="24"/>
-              </w:rPr>
-              <w:t>_</w:t>
-            </w:r>
-            <w:r>
-              <w:rPr>
-                <w:rFonts w:ascii="Arial" w:hAnsi="Arial" w:cs="Arial"/>
-                <w:sz w:val="24"/>
-                <w:szCs w:val="24"/>
-              </w:rPr>
-              <w:t>Estoque</w:t>
-            </w:r>
+            <w:proofErr w:type="spellStart"/>
+            <w:r>
+              <w:rPr>
+                <w:rFonts w:ascii="Arial" w:hAnsi="Arial" w:cs="Arial"/>
+                <w:sz w:val="24"/>
+                <w:szCs w:val="24"/>
+              </w:rPr>
+              <w:t>Nome_Cliente</w:t>
+            </w:r>
+            <w:proofErr w:type="spellEnd"/>
           </w:p>
         </w:tc>
         <w:tc>
@@ -5038,6 +4721,330 @@
                 <w:sz w:val="24"/>
                 <w:szCs w:val="24"/>
               </w:rPr>
+              <w:t>VARCHAR</w:t>
+            </w:r>
+          </w:p>
+        </w:tc>
+        <w:tc>
+          <w:tcPr>
+            <w:tcW w:w="1276" w:type="dxa"/>
+          </w:tcPr>
+          <w:p>
+            <w:pPr>
+              <w:tabs>
+                <w:tab w:val="left" w:pos="5031"/>
+              </w:tabs>
+              <w:jc w:val="center"/>
+              <w:rPr>
+                <w:rFonts w:ascii="Arial" w:hAnsi="Arial" w:cs="Arial"/>
+                <w:sz w:val="24"/>
+                <w:szCs w:val="24"/>
+              </w:rPr>
+            </w:pPr>
+            <w:r>
+              <w:rPr>
+                <w:rFonts w:ascii="Arial" w:hAnsi="Arial" w:cs="Arial"/>
+                <w:sz w:val="24"/>
+                <w:szCs w:val="24"/>
+              </w:rPr>
+              <w:t>80</w:t>
+            </w:r>
+          </w:p>
+        </w:tc>
+        <w:tc>
+          <w:tcPr>
+            <w:tcW w:w="1643" w:type="dxa"/>
+          </w:tcPr>
+          <w:p>
+            <w:pPr>
+              <w:tabs>
+                <w:tab w:val="left" w:pos="5031"/>
+              </w:tabs>
+              <w:jc w:val="center"/>
+              <w:rPr>
+                <w:rFonts w:ascii="Arial" w:hAnsi="Arial" w:cs="Arial"/>
+                <w:sz w:val="24"/>
+                <w:szCs w:val="24"/>
+              </w:rPr>
+            </w:pPr>
+            <w:r>
+              <w:rPr>
+                <w:rFonts w:ascii="Arial" w:hAnsi="Arial" w:cs="Arial"/>
+                <w:sz w:val="24"/>
+                <w:szCs w:val="24"/>
+              </w:rPr>
+              <w:t>Quantidade do produto no estoque</w:t>
+            </w:r>
+          </w:p>
+        </w:tc>
+        <w:tc>
+          <w:tcPr>
+            <w:tcW w:w="1244" w:type="dxa"/>
+          </w:tcPr>
+          <w:p>
+            <w:pPr>
+              <w:tabs>
+                <w:tab w:val="left" w:pos="5031"/>
+              </w:tabs>
+              <w:rPr>
+                <w:rFonts w:ascii="Arial" w:hAnsi="Arial" w:cs="Arial"/>
+                <w:sz w:val="24"/>
+                <w:szCs w:val="24"/>
+              </w:rPr>
+            </w:pPr>
+            <w:r>
+              <w:rPr>
+                <w:rFonts w:ascii="Arial" w:hAnsi="Arial" w:cs="Arial"/>
+                <w:sz w:val="24"/>
+                <w:szCs w:val="24"/>
+              </w:rPr>
+              <w:t>Não pode ser 0(zero)</w:t>
+            </w:r>
+          </w:p>
+        </w:tc>
+      </w:tr>
+      <w:tr>
+        <w:trPr>
+          <w:trHeight w:val="240"/>
+        </w:trPr>
+        <w:tc>
+          <w:tcPr>
+            <w:tcW w:w="1555" w:type="dxa"/>
+          </w:tcPr>
+          <w:p>
+            <w:pPr>
+              <w:tabs>
+                <w:tab w:val="left" w:pos="5031"/>
+              </w:tabs>
+              <w:jc w:val="center"/>
+              <w:rPr>
+                <w:rFonts w:ascii="Arial" w:hAnsi="Arial" w:cs="Arial"/>
+                <w:sz w:val="24"/>
+                <w:szCs w:val="24"/>
+              </w:rPr>
+            </w:pPr>
+            <w:r>
+              <w:rPr>
+                <w:rFonts w:ascii="Arial" w:hAnsi="Arial" w:cs="Arial"/>
+                <w:sz w:val="24"/>
+                <w:szCs w:val="24"/>
+              </w:rPr>
+              <w:t>Endereço</w:t>
+            </w:r>
+          </w:p>
+        </w:tc>
+        <w:tc>
+          <w:tcPr>
+            <w:tcW w:w="2268" w:type="dxa"/>
+          </w:tcPr>
+          <w:p>
+            <w:pPr>
+              <w:tabs>
+                <w:tab w:val="left" w:pos="5031"/>
+              </w:tabs>
+              <w:jc w:val="center"/>
+              <w:rPr>
+                <w:rFonts w:ascii="Arial" w:hAnsi="Arial" w:cs="Arial"/>
+                <w:sz w:val="24"/>
+                <w:szCs w:val="24"/>
+              </w:rPr>
+            </w:pPr>
+            <w:proofErr w:type="spellStart"/>
+            <w:r>
+              <w:rPr>
+                <w:rFonts w:ascii="Arial" w:hAnsi="Arial" w:cs="Arial"/>
+                <w:sz w:val="24"/>
+                <w:szCs w:val="24"/>
+              </w:rPr>
+              <w:t>Endereco_Cliente</w:t>
+            </w:r>
+            <w:proofErr w:type="spellEnd"/>
+          </w:p>
+        </w:tc>
+        <w:tc>
+          <w:tcPr>
+            <w:tcW w:w="1559" w:type="dxa"/>
+          </w:tcPr>
+          <w:p>
+            <w:pPr>
+              <w:tabs>
+                <w:tab w:val="left" w:pos="5031"/>
+              </w:tabs>
+              <w:jc w:val="center"/>
+              <w:rPr>
+                <w:rFonts w:ascii="Arial" w:hAnsi="Arial" w:cs="Arial"/>
+                <w:sz w:val="24"/>
+                <w:szCs w:val="24"/>
+              </w:rPr>
+            </w:pPr>
+            <w:r>
+              <w:rPr>
+                <w:rFonts w:ascii="Arial" w:hAnsi="Arial" w:cs="Arial"/>
+                <w:sz w:val="24"/>
+                <w:szCs w:val="24"/>
+              </w:rPr>
+              <w:t>VARCHAR</w:t>
+            </w:r>
+          </w:p>
+        </w:tc>
+        <w:tc>
+          <w:tcPr>
+            <w:tcW w:w="1276" w:type="dxa"/>
+          </w:tcPr>
+          <w:p>
+            <w:pPr>
+              <w:tabs>
+                <w:tab w:val="left" w:pos="5031"/>
+              </w:tabs>
+              <w:jc w:val="center"/>
+              <w:rPr>
+                <w:rFonts w:ascii="Arial" w:hAnsi="Arial" w:cs="Arial"/>
+                <w:sz w:val="24"/>
+                <w:szCs w:val="24"/>
+              </w:rPr>
+            </w:pPr>
+            <w:r>
+              <w:rPr>
+                <w:rFonts w:ascii="Arial" w:hAnsi="Arial" w:cs="Arial"/>
+                <w:sz w:val="24"/>
+                <w:szCs w:val="24"/>
+              </w:rPr>
+              <w:t>100</w:t>
+            </w:r>
+          </w:p>
+        </w:tc>
+        <w:tc>
+          <w:tcPr>
+            <w:tcW w:w="1643" w:type="dxa"/>
+          </w:tcPr>
+          <w:p>
+            <w:pPr>
+              <w:tabs>
+                <w:tab w:val="left" w:pos="5031"/>
+              </w:tabs>
+              <w:jc w:val="center"/>
+              <w:rPr>
+                <w:rFonts w:ascii="Arial" w:hAnsi="Arial" w:cs="Arial"/>
+                <w:sz w:val="24"/>
+                <w:szCs w:val="24"/>
+              </w:rPr>
+            </w:pPr>
+            <w:r>
+              <w:rPr>
+                <w:rFonts w:ascii="Arial" w:hAnsi="Arial" w:cs="Arial"/>
+                <w:sz w:val="24"/>
+                <w:szCs w:val="24"/>
+              </w:rPr>
+              <w:t>Endereço do Cliente</w:t>
+            </w:r>
+          </w:p>
+        </w:tc>
+        <w:tc>
+          <w:tcPr>
+            <w:tcW w:w="1244" w:type="dxa"/>
+          </w:tcPr>
+          <w:p>
+            <w:pPr>
+              <w:tabs>
+                <w:tab w:val="left" w:pos="5031"/>
+              </w:tabs>
+              <w:rPr>
+                <w:rFonts w:ascii="Arial" w:hAnsi="Arial" w:cs="Arial"/>
+                <w:sz w:val="24"/>
+                <w:szCs w:val="24"/>
+              </w:rPr>
+            </w:pPr>
+            <w:r>
+              <w:rPr>
+                <w:rFonts w:ascii="Arial" w:hAnsi="Arial" w:cs="Arial"/>
+                <w:sz w:val="24"/>
+                <w:szCs w:val="24"/>
+              </w:rPr>
+              <w:t>Endereço Válido</w:t>
+            </w:r>
+          </w:p>
+        </w:tc>
+      </w:tr>
+      <w:tr>
+        <w:trPr>
+          <w:trHeight w:val="240"/>
+        </w:trPr>
+        <w:tc>
+          <w:tcPr>
+            <w:tcW w:w="1555" w:type="dxa"/>
+          </w:tcPr>
+          <w:p>
+            <w:pPr>
+              <w:tabs>
+                <w:tab w:val="left" w:pos="5031"/>
+              </w:tabs>
+              <w:jc w:val="center"/>
+              <w:rPr>
+                <w:rFonts w:ascii="Arial" w:hAnsi="Arial" w:cs="Arial"/>
+                <w:sz w:val="24"/>
+                <w:szCs w:val="24"/>
+              </w:rPr>
+            </w:pPr>
+            <w:r>
+              <w:rPr>
+                <w:rFonts w:ascii="Arial" w:hAnsi="Arial" w:cs="Arial"/>
+                <w:sz w:val="24"/>
+                <w:szCs w:val="24"/>
+              </w:rPr>
+              <w:t>Telefone</w:t>
+            </w:r>
+          </w:p>
+        </w:tc>
+        <w:tc>
+          <w:tcPr>
+            <w:tcW w:w="2268" w:type="dxa"/>
+          </w:tcPr>
+          <w:p>
+            <w:pPr>
+              <w:tabs>
+                <w:tab w:val="left" w:pos="5031"/>
+              </w:tabs>
+              <w:jc w:val="center"/>
+              <w:rPr>
+                <w:rFonts w:ascii="Arial" w:hAnsi="Arial" w:cs="Arial"/>
+                <w:sz w:val="24"/>
+                <w:szCs w:val="24"/>
+              </w:rPr>
+            </w:pPr>
+            <w:proofErr w:type="spellStart"/>
+            <w:r>
+              <w:rPr>
+                <w:rFonts w:ascii="Arial" w:hAnsi="Arial" w:cs="Arial"/>
+                <w:sz w:val="24"/>
+                <w:szCs w:val="24"/>
+              </w:rPr>
+              <w:t>Tel_Cliente</w:t>
+            </w:r>
+            <w:proofErr w:type="spellEnd"/>
+          </w:p>
+        </w:tc>
+        <w:tc>
+          <w:tcPr>
+            <w:tcW w:w="1559" w:type="dxa"/>
+          </w:tcPr>
+          <w:p>
+            <w:pPr>
+              <w:tabs>
+                <w:tab w:val="left" w:pos="5031"/>
+              </w:tabs>
+              <w:jc w:val="center"/>
+              <w:rPr>
+                <w:rFonts w:ascii="Arial" w:hAnsi="Arial" w:cs="Arial"/>
+                <w:sz w:val="24"/>
+                <w:szCs w:val="24"/>
+              </w:rPr>
+            </w:pPr>
+            <w:r>
+              <w:rPr>
+                <w:rFonts w:ascii="Arial" w:hAnsi="Arial" w:cs="Arial"/>
+                <w:sz w:val="24"/>
+                <w:szCs w:val="24"/>
+              </w:rPr>
               <w:t>NUMERIC</w:t>
             </w:r>
           </w:p>
@@ -5058,6 +5065,14 @@
                 <w:szCs w:val="24"/>
               </w:rPr>
             </w:pPr>
+            <w:r>
+              <w:rPr>
+                <w:rFonts w:ascii="Arial" w:hAnsi="Arial" w:cs="Arial"/>
+                <w:sz w:val="24"/>
+                <w:szCs w:val="24"/>
+              </w:rPr>
+              <w:t>20</w:t>
+            </w:r>
           </w:p>
         </w:tc>
         <w:tc>
@@ -5082,7 +5097,7 @@
                 <w:sz w:val="24"/>
                 <w:szCs w:val="24"/>
               </w:rPr>
-              <w:t>Quantidade do produto no estoque</w:t>
+              <w:t>Telefone do Cliente</w:t>
             </w:r>
           </w:p>
         </w:tc>
@@ -5107,12 +5122,2909 @@
                 <w:sz w:val="24"/>
                 <w:szCs w:val="24"/>
               </w:rPr>
-              <w:t>Não pode ser 0(zero)</w:t>
+              <w:t>Telefone Válido</w:t>
+            </w:r>
+          </w:p>
+        </w:tc>
+      </w:tr>
+      <w:tr>
+        <w:trPr>
+          <w:trHeight w:val="240"/>
+        </w:trPr>
+        <w:tc>
+          <w:tcPr>
+            <w:tcW w:w="1555" w:type="dxa"/>
+          </w:tcPr>
+          <w:p>
+            <w:pPr>
+              <w:tabs>
+                <w:tab w:val="left" w:pos="5031"/>
+              </w:tabs>
+              <w:jc w:val="center"/>
+              <w:rPr>
+                <w:rFonts w:ascii="Arial" w:hAnsi="Arial" w:cs="Arial"/>
+                <w:sz w:val="24"/>
+                <w:szCs w:val="24"/>
+              </w:rPr>
+            </w:pPr>
+            <w:r>
+              <w:rPr>
+                <w:rFonts w:ascii="Arial" w:hAnsi="Arial" w:cs="Arial"/>
+                <w:sz w:val="24"/>
+                <w:szCs w:val="24"/>
+              </w:rPr>
+              <w:t>Email</w:t>
+            </w:r>
+          </w:p>
+        </w:tc>
+        <w:tc>
+          <w:tcPr>
+            <w:tcW w:w="2268" w:type="dxa"/>
+          </w:tcPr>
+          <w:p>
+            <w:pPr>
+              <w:tabs>
+                <w:tab w:val="left" w:pos="5031"/>
+              </w:tabs>
+              <w:jc w:val="center"/>
+              <w:rPr>
+                <w:rFonts w:ascii="Arial" w:hAnsi="Arial" w:cs="Arial"/>
+                <w:sz w:val="24"/>
+                <w:szCs w:val="24"/>
+              </w:rPr>
+            </w:pPr>
+            <w:proofErr w:type="spellStart"/>
+            <w:r>
+              <w:rPr>
+                <w:rFonts w:ascii="Arial" w:hAnsi="Arial" w:cs="Arial"/>
+                <w:sz w:val="24"/>
+                <w:szCs w:val="24"/>
+              </w:rPr>
+              <w:t>Email_Cliente</w:t>
+            </w:r>
+            <w:proofErr w:type="spellEnd"/>
+          </w:p>
+        </w:tc>
+        <w:tc>
+          <w:tcPr>
+            <w:tcW w:w="1559" w:type="dxa"/>
+          </w:tcPr>
+          <w:p>
+            <w:pPr>
+              <w:tabs>
+                <w:tab w:val="left" w:pos="5031"/>
+              </w:tabs>
+              <w:jc w:val="center"/>
+              <w:rPr>
+                <w:rFonts w:ascii="Arial" w:hAnsi="Arial" w:cs="Arial"/>
+                <w:sz w:val="24"/>
+                <w:szCs w:val="24"/>
+              </w:rPr>
+            </w:pPr>
+            <w:r>
+              <w:rPr>
+                <w:rFonts w:ascii="Arial" w:hAnsi="Arial" w:cs="Arial"/>
+                <w:sz w:val="24"/>
+                <w:szCs w:val="24"/>
+              </w:rPr>
+              <w:t>VARCHAR</w:t>
+            </w:r>
+          </w:p>
+        </w:tc>
+        <w:tc>
+          <w:tcPr>
+            <w:tcW w:w="1276" w:type="dxa"/>
+          </w:tcPr>
+          <w:p>
+            <w:pPr>
+              <w:tabs>
+                <w:tab w:val="left" w:pos="5031"/>
+              </w:tabs>
+              <w:jc w:val="center"/>
+              <w:rPr>
+                <w:rFonts w:ascii="Arial" w:hAnsi="Arial" w:cs="Arial"/>
+                <w:sz w:val="24"/>
+                <w:szCs w:val="24"/>
+              </w:rPr>
+            </w:pPr>
+            <w:r>
+              <w:rPr>
+                <w:rFonts w:ascii="Arial" w:hAnsi="Arial" w:cs="Arial"/>
+                <w:sz w:val="24"/>
+                <w:szCs w:val="24"/>
+              </w:rPr>
+              <w:t>80</w:t>
+            </w:r>
+          </w:p>
+        </w:tc>
+        <w:tc>
+          <w:tcPr>
+            <w:tcW w:w="1643" w:type="dxa"/>
+          </w:tcPr>
+          <w:p>
+            <w:pPr>
+              <w:tabs>
+                <w:tab w:val="left" w:pos="5031"/>
+              </w:tabs>
+              <w:jc w:val="center"/>
+              <w:rPr>
+                <w:rFonts w:ascii="Arial" w:hAnsi="Arial" w:cs="Arial"/>
+                <w:sz w:val="24"/>
+                <w:szCs w:val="24"/>
+              </w:rPr>
+            </w:pPr>
+            <w:r>
+              <w:rPr>
+                <w:rFonts w:ascii="Arial" w:hAnsi="Arial" w:cs="Arial"/>
+                <w:sz w:val="24"/>
+                <w:szCs w:val="24"/>
+              </w:rPr>
+              <w:t>Email do Cliente</w:t>
+            </w:r>
+          </w:p>
+        </w:tc>
+        <w:tc>
+          <w:tcPr>
+            <w:tcW w:w="1244" w:type="dxa"/>
+          </w:tcPr>
+          <w:p>
+            <w:pPr>
+              <w:tabs>
+                <w:tab w:val="left" w:pos="5031"/>
+              </w:tabs>
+              <w:rPr>
+                <w:rFonts w:ascii="Arial" w:hAnsi="Arial" w:cs="Arial"/>
+                <w:sz w:val="24"/>
+                <w:szCs w:val="24"/>
+              </w:rPr>
+            </w:pPr>
+            <w:r>
+              <w:rPr>
+                <w:rFonts w:ascii="Arial" w:hAnsi="Arial" w:cs="Arial"/>
+                <w:sz w:val="24"/>
+                <w:szCs w:val="24"/>
+              </w:rPr>
+              <w:t>Email Válido</w:t>
+            </w:r>
+          </w:p>
+        </w:tc>
+      </w:tr>
+      <w:tr>
+        <w:trPr>
+          <w:trHeight w:val="240"/>
+        </w:trPr>
+        <w:tc>
+          <w:tcPr>
+            <w:tcW w:w="1555" w:type="dxa"/>
+          </w:tcPr>
+          <w:p>
+            <w:pPr>
+              <w:tabs>
+                <w:tab w:val="left" w:pos="5031"/>
+              </w:tabs>
+              <w:jc w:val="center"/>
+              <w:rPr>
+                <w:rFonts w:ascii="Arial" w:hAnsi="Arial" w:cs="Arial"/>
+                <w:sz w:val="24"/>
+                <w:szCs w:val="24"/>
+              </w:rPr>
+            </w:pPr>
+            <w:r>
+              <w:rPr>
+                <w:rFonts w:ascii="Arial" w:hAnsi="Arial" w:cs="Arial"/>
+                <w:sz w:val="24"/>
+                <w:szCs w:val="24"/>
+              </w:rPr>
+              <w:t>Código</w:t>
+            </w:r>
+          </w:p>
+        </w:tc>
+        <w:tc>
+          <w:tcPr>
+            <w:tcW w:w="2268" w:type="dxa"/>
+          </w:tcPr>
+          <w:p>
+            <w:pPr>
+              <w:tabs>
+                <w:tab w:val="left" w:pos="5031"/>
+              </w:tabs>
+              <w:jc w:val="center"/>
+              <w:rPr>
+                <w:rFonts w:ascii="Arial" w:hAnsi="Arial" w:cs="Arial"/>
+                <w:sz w:val="24"/>
+                <w:szCs w:val="24"/>
+              </w:rPr>
+            </w:pPr>
+            <w:proofErr w:type="spellStart"/>
+            <w:r>
+              <w:rPr>
+                <w:rFonts w:ascii="Arial" w:hAnsi="Arial" w:cs="Arial"/>
+                <w:sz w:val="24"/>
+                <w:szCs w:val="24"/>
+              </w:rPr>
+              <w:t>fk_Venda_Cod_Venda</w:t>
+            </w:r>
+            <w:proofErr w:type="spellEnd"/>
+          </w:p>
+        </w:tc>
+        <w:tc>
+          <w:tcPr>
+            <w:tcW w:w="1559" w:type="dxa"/>
+          </w:tcPr>
+          <w:p>
+            <w:pPr>
+              <w:tabs>
+                <w:tab w:val="left" w:pos="5031"/>
+              </w:tabs>
+              <w:jc w:val="center"/>
+              <w:rPr>
+                <w:rFonts w:ascii="Arial" w:hAnsi="Arial" w:cs="Arial"/>
+                <w:sz w:val="24"/>
+                <w:szCs w:val="24"/>
+              </w:rPr>
+            </w:pPr>
+            <w:r>
+              <w:rPr>
+                <w:rFonts w:ascii="Arial" w:hAnsi="Arial" w:cs="Arial"/>
+                <w:sz w:val="24"/>
+                <w:szCs w:val="24"/>
+              </w:rPr>
+              <w:t>CHAR</w:t>
+            </w:r>
+          </w:p>
+        </w:tc>
+        <w:tc>
+          <w:tcPr>
+            <w:tcW w:w="1276" w:type="dxa"/>
+          </w:tcPr>
+          <w:p>
+            <w:pPr>
+              <w:tabs>
+                <w:tab w:val="left" w:pos="5031"/>
+              </w:tabs>
+              <w:jc w:val="center"/>
+              <w:rPr>
+                <w:rFonts w:ascii="Arial" w:hAnsi="Arial" w:cs="Arial"/>
+                <w:sz w:val="24"/>
+                <w:szCs w:val="24"/>
+              </w:rPr>
+            </w:pPr>
+            <w:r>
+              <w:rPr>
+                <w:rFonts w:ascii="Arial" w:hAnsi="Arial" w:cs="Arial"/>
+                <w:sz w:val="24"/>
+                <w:szCs w:val="24"/>
+              </w:rPr>
+              <w:t>30</w:t>
+            </w:r>
+          </w:p>
+        </w:tc>
+        <w:tc>
+          <w:tcPr>
+            <w:tcW w:w="1643" w:type="dxa"/>
+          </w:tcPr>
+          <w:p>
+            <w:pPr>
+              <w:tabs>
+                <w:tab w:val="left" w:pos="5031"/>
+              </w:tabs>
+              <w:jc w:val="center"/>
+              <w:rPr>
+                <w:rFonts w:ascii="Arial" w:hAnsi="Arial" w:cs="Arial"/>
+                <w:sz w:val="24"/>
+                <w:szCs w:val="24"/>
+              </w:rPr>
+            </w:pPr>
+            <w:r>
+              <w:rPr>
+                <w:rFonts w:ascii="Arial" w:hAnsi="Arial" w:cs="Arial"/>
+                <w:sz w:val="24"/>
+                <w:szCs w:val="24"/>
+              </w:rPr>
+              <w:t>Chave Primária da tabela Venda</w:t>
+            </w:r>
+          </w:p>
+        </w:tc>
+        <w:tc>
+          <w:tcPr>
+            <w:tcW w:w="1244" w:type="dxa"/>
+          </w:tcPr>
+          <w:p>
+            <w:pPr>
+              <w:tabs>
+                <w:tab w:val="left" w:pos="5031"/>
+              </w:tabs>
+              <w:rPr>
+                <w:rFonts w:ascii="Arial" w:hAnsi="Arial" w:cs="Arial"/>
+                <w:sz w:val="24"/>
+                <w:szCs w:val="24"/>
+              </w:rPr>
+            </w:pPr>
+            <w:r>
+              <w:rPr>
+                <w:rFonts w:ascii="Arial" w:hAnsi="Arial" w:cs="Arial"/>
+                <w:sz w:val="24"/>
+                <w:szCs w:val="24"/>
+              </w:rPr>
+              <w:t>Chave Estrangeira</w:t>
             </w:r>
           </w:p>
         </w:tc>
       </w:tr>
     </w:tbl>
+    <w:p>
+      <w:pPr>
+        <w:tabs>
+          <w:tab w:val="left" w:pos="5031"/>
+        </w:tabs>
+      </w:pPr>
+    </w:p>
+    <w:p>
+      <w:pPr>
+        <w:tabs>
+          <w:tab w:val="left" w:pos="5031"/>
+        </w:tabs>
+      </w:pPr>
+    </w:p>
+    <w:p>
+      <w:pPr>
+        <w:tabs>
+          <w:tab w:val="left" w:pos="5031"/>
+        </w:tabs>
+      </w:pPr>
+    </w:p>
+    <w:p>
+      <w:pPr>
+        <w:tabs>
+          <w:tab w:val="left" w:pos="5031"/>
+        </w:tabs>
+      </w:pPr>
+    </w:p>
+    <w:p>
+      <w:pPr>
+        <w:tabs>
+          <w:tab w:val="left" w:pos="5031"/>
+        </w:tabs>
+      </w:pPr>
+    </w:p>
+    <w:p>
+      <w:pPr>
+        <w:rPr>
+          <w:rFonts w:ascii="Arial" w:hAnsi="Arial" w:cs="Arial"/>
+          <w:sz w:val="24"/>
+          <w:szCs w:val="24"/>
+        </w:rPr>
+      </w:pPr>
+      <w:r>
+        <w:rPr>
+          <w:rFonts w:ascii="Arial" w:hAnsi="Arial" w:cs="Arial"/>
+          <w:sz w:val="24"/>
+          <w:szCs w:val="24"/>
+        </w:rPr>
+        <w:lastRenderedPageBreak/>
+        <w:t>TBL</w:t>
+      </w:r>
+      <w:r>
+        <w:rPr>
+          <w:rFonts w:ascii="Arial" w:hAnsi="Arial" w:cs="Arial"/>
+          <w:sz w:val="24"/>
+          <w:szCs w:val="24"/>
+        </w:rPr>
+        <w:t>5</w:t>
+      </w:r>
+      <w:r>
+        <w:rPr>
+          <w:rFonts w:ascii="Arial" w:hAnsi="Arial" w:cs="Arial"/>
+          <w:sz w:val="24"/>
+          <w:szCs w:val="24"/>
+        </w:rPr>
+        <w:t xml:space="preserve"> - </w:t>
+      </w:r>
+      <w:r>
+        <w:rPr>
+          <w:rFonts w:ascii="Arial" w:hAnsi="Arial" w:cs="Arial"/>
+          <w:sz w:val="24"/>
+          <w:szCs w:val="24"/>
+        </w:rPr>
+        <w:t>Contrato</w:t>
+      </w:r>
+    </w:p>
+    <w:tbl>
+      <w:tblPr>
+        <w:tblStyle w:val="Tabelacomgrade"/>
+        <w:tblpPr w:leftFromText="141" w:rightFromText="141" w:vertAnchor="text" w:horzAnchor="margin" w:tblpY="275"/>
+        <w:tblW w:w="9493" w:type="dxa"/>
+        <w:tblLook w:val="04A0" w:firstRow="1" w:lastRow="0" w:firstColumn="1" w:lastColumn="0" w:noHBand="0" w:noVBand="1"/>
+      </w:tblPr>
+      <w:tblGrid>
+        <w:gridCol w:w="3265"/>
+        <w:gridCol w:w="6228"/>
+      </w:tblGrid>
+      <w:tr>
+        <w:trPr>
+          <w:trHeight w:val="553"/>
+        </w:trPr>
+        <w:tc>
+          <w:tcPr>
+            <w:tcW w:w="9493" w:type="dxa"/>
+            <w:gridSpan w:val="2"/>
+            <w:shd w:val="clear" w:color="auto" w:fill="2E74B5" w:themeFill="accent5" w:themeFillShade="BF"/>
+            <w:vAlign w:val="center"/>
+          </w:tcPr>
+          <w:p>
+            <w:pPr>
+              <w:tabs>
+                <w:tab w:val="left" w:pos="5031"/>
+              </w:tabs>
+              <w:jc w:val="center"/>
+              <w:rPr>
+                <w:rFonts w:ascii="Arial" w:hAnsi="Arial" w:cs="Arial"/>
+                <w:b/>
+                <w:bCs/>
+                <w:color w:val="FFFFFF" w:themeColor="background1"/>
+                <w:sz w:val="24"/>
+                <w:szCs w:val="24"/>
+              </w:rPr>
+            </w:pPr>
+            <w:r>
+              <w:rPr>
+                <w:rFonts w:ascii="Arial" w:hAnsi="Arial" w:cs="Arial"/>
+                <w:b/>
+                <w:bCs/>
+                <w:color w:val="FFFFFF" w:themeColor="background1"/>
+                <w:sz w:val="24"/>
+                <w:szCs w:val="24"/>
+              </w:rPr>
+              <w:t xml:space="preserve">Tabela: </w:t>
+            </w:r>
+            <w:r>
+              <w:rPr>
+                <w:rFonts w:ascii="Arial" w:hAnsi="Arial" w:cs="Arial"/>
+                <w:b/>
+                <w:bCs/>
+                <w:color w:val="FFFFFF" w:themeColor="background1"/>
+                <w:sz w:val="24"/>
+                <w:szCs w:val="24"/>
+              </w:rPr>
+              <w:t>Contrato</w:t>
+            </w:r>
+          </w:p>
+        </w:tc>
+      </w:tr>
+      <w:tr>
+        <w:trPr>
+          <w:trHeight w:val="621"/>
+        </w:trPr>
+        <w:tc>
+          <w:tcPr>
+            <w:tcW w:w="3265" w:type="dxa"/>
+            <w:shd w:val="clear" w:color="auto" w:fill="9CC2E5" w:themeFill="accent5" w:themeFillTint="99"/>
+          </w:tcPr>
+          <w:p>
+            <w:pPr>
+              <w:tabs>
+                <w:tab w:val="left" w:pos="5031"/>
+              </w:tabs>
+              <w:rPr>
+                <w:rFonts w:ascii="Arial" w:hAnsi="Arial" w:cs="Arial"/>
+                <w:sz w:val="24"/>
+                <w:szCs w:val="24"/>
+              </w:rPr>
+            </w:pPr>
+            <w:r>
+              <w:rPr>
+                <w:rFonts w:ascii="Arial" w:hAnsi="Arial" w:cs="Arial"/>
+                <w:sz w:val="24"/>
+                <w:szCs w:val="24"/>
+              </w:rPr>
+              <w:t>Descrição:</w:t>
+            </w:r>
+          </w:p>
+        </w:tc>
+        <w:tc>
+          <w:tcPr>
+            <w:tcW w:w="6228" w:type="dxa"/>
+          </w:tcPr>
+          <w:p>
+            <w:pPr>
+              <w:tabs>
+                <w:tab w:val="left" w:pos="5031"/>
+              </w:tabs>
+              <w:rPr>
+                <w:rFonts w:ascii="Arial" w:hAnsi="Arial" w:cs="Arial"/>
+                <w:sz w:val="24"/>
+                <w:szCs w:val="24"/>
+              </w:rPr>
+            </w:pPr>
+            <w:r>
+              <w:rPr>
+                <w:rFonts w:ascii="Arial" w:hAnsi="Arial" w:cs="Arial"/>
+                <w:sz w:val="24"/>
+                <w:szCs w:val="24"/>
+              </w:rPr>
+              <w:t xml:space="preserve">Tabela responsável por armazenar informações </w:t>
+            </w:r>
+            <w:r>
+              <w:rPr>
+                <w:rFonts w:ascii="Arial" w:hAnsi="Arial" w:cs="Arial"/>
+                <w:sz w:val="24"/>
+                <w:szCs w:val="24"/>
+              </w:rPr>
+              <w:t>dos serviços contratados pelos clientes da loja de eletrônico.</w:t>
+            </w:r>
+          </w:p>
+        </w:tc>
+      </w:tr>
+    </w:tbl>
+    <w:p>
+      <w:pPr>
+        <w:tabs>
+          <w:tab w:val="left" w:pos="5031"/>
+        </w:tabs>
+      </w:pPr>
+    </w:p>
+    <w:tbl>
+      <w:tblPr>
+        <w:tblStyle w:val="Tabelacomgrade"/>
+        <w:tblpPr w:leftFromText="141" w:rightFromText="141" w:vertAnchor="text" w:horzAnchor="margin" w:tblpY="1343"/>
+        <w:tblW w:w="9545" w:type="dxa"/>
+        <w:tblLayout w:type="fixed"/>
+        <w:tblLook w:val="04A0" w:firstRow="1" w:lastRow="0" w:firstColumn="1" w:lastColumn="0" w:noHBand="0" w:noVBand="1"/>
+      </w:tblPr>
+      <w:tblGrid>
+        <w:gridCol w:w="1555"/>
+        <w:gridCol w:w="1275"/>
+        <w:gridCol w:w="2552"/>
+        <w:gridCol w:w="1276"/>
+        <w:gridCol w:w="1643"/>
+        <w:gridCol w:w="1244"/>
+      </w:tblGrid>
+      <w:tr>
+        <w:trPr>
+          <w:trHeight w:val="557"/>
+        </w:trPr>
+        <w:tc>
+          <w:tcPr>
+            <w:tcW w:w="9545" w:type="dxa"/>
+            <w:gridSpan w:val="6"/>
+            <w:shd w:val="clear" w:color="auto" w:fill="2E74B5" w:themeFill="accent5" w:themeFillShade="BF"/>
+            <w:vAlign w:val="center"/>
+          </w:tcPr>
+          <w:p>
+            <w:pPr>
+              <w:tabs>
+                <w:tab w:val="left" w:pos="5031"/>
+              </w:tabs>
+              <w:jc w:val="center"/>
+              <w:rPr>
+                <w:rFonts w:ascii="Arial" w:hAnsi="Arial" w:cs="Arial"/>
+                <w:b/>
+                <w:bCs/>
+                <w:color w:val="FFFFFF" w:themeColor="background1"/>
+                <w:sz w:val="24"/>
+                <w:szCs w:val="24"/>
+              </w:rPr>
+            </w:pPr>
+            <w:r>
+              <w:rPr>
+                <w:rFonts w:ascii="Arial" w:hAnsi="Arial" w:cs="Arial"/>
+                <w:b/>
+                <w:bCs/>
+                <w:color w:val="FFFFFF" w:themeColor="background1"/>
+                <w:sz w:val="24"/>
+                <w:szCs w:val="24"/>
+              </w:rPr>
+              <w:t>Atributos</w:t>
+            </w:r>
+          </w:p>
+        </w:tc>
+      </w:tr>
+      <w:tr>
+        <w:trPr>
+          <w:trHeight w:val="489"/>
+        </w:trPr>
+        <w:tc>
+          <w:tcPr>
+            <w:tcW w:w="1555" w:type="dxa"/>
+            <w:shd w:val="clear" w:color="auto" w:fill="9CC2E5" w:themeFill="accent5" w:themeFillTint="99"/>
+          </w:tcPr>
+          <w:p>
+            <w:pPr>
+              <w:tabs>
+                <w:tab w:val="left" w:pos="5031"/>
+              </w:tabs>
+              <w:jc w:val="center"/>
+              <w:rPr>
+                <w:rFonts w:ascii="Arial" w:hAnsi="Arial" w:cs="Arial"/>
+                <w:sz w:val="24"/>
+                <w:szCs w:val="24"/>
+              </w:rPr>
+            </w:pPr>
+            <w:r>
+              <w:rPr>
+                <w:rFonts w:ascii="Arial" w:hAnsi="Arial" w:cs="Arial"/>
+                <w:sz w:val="24"/>
+                <w:szCs w:val="24"/>
+              </w:rPr>
+              <w:t>Atributo</w:t>
+            </w:r>
+          </w:p>
+        </w:tc>
+        <w:tc>
+          <w:tcPr>
+            <w:tcW w:w="1275" w:type="dxa"/>
+            <w:shd w:val="clear" w:color="auto" w:fill="9CC2E5" w:themeFill="accent5" w:themeFillTint="99"/>
+          </w:tcPr>
+          <w:p>
+            <w:pPr>
+              <w:tabs>
+                <w:tab w:val="left" w:pos="5031"/>
+              </w:tabs>
+              <w:jc w:val="center"/>
+              <w:rPr>
+                <w:rFonts w:ascii="Arial" w:hAnsi="Arial" w:cs="Arial"/>
+                <w:sz w:val="24"/>
+                <w:szCs w:val="24"/>
+              </w:rPr>
+            </w:pPr>
+            <w:r>
+              <w:rPr>
+                <w:rFonts w:ascii="Arial" w:hAnsi="Arial" w:cs="Arial"/>
+                <w:sz w:val="24"/>
+                <w:szCs w:val="24"/>
+              </w:rPr>
+              <w:t>Campo</w:t>
+            </w:r>
+          </w:p>
+        </w:tc>
+        <w:tc>
+          <w:tcPr>
+            <w:tcW w:w="2552" w:type="dxa"/>
+            <w:shd w:val="clear" w:color="auto" w:fill="9CC2E5" w:themeFill="accent5" w:themeFillTint="99"/>
+          </w:tcPr>
+          <w:p>
+            <w:pPr>
+              <w:tabs>
+                <w:tab w:val="left" w:pos="5031"/>
+              </w:tabs>
+              <w:jc w:val="center"/>
+              <w:rPr>
+                <w:rFonts w:ascii="Arial" w:hAnsi="Arial" w:cs="Arial"/>
+                <w:sz w:val="24"/>
+                <w:szCs w:val="24"/>
+              </w:rPr>
+            </w:pPr>
+            <w:r>
+              <w:rPr>
+                <w:rFonts w:ascii="Arial" w:hAnsi="Arial" w:cs="Arial"/>
+                <w:sz w:val="24"/>
+                <w:szCs w:val="24"/>
+              </w:rPr>
+              <w:t xml:space="preserve">Tipo de </w:t>
+            </w:r>
+            <w:r>
+              <w:rPr>
+                <w:rFonts w:ascii="Arial" w:hAnsi="Arial" w:cs="Arial"/>
+                <w:sz w:val="24"/>
+                <w:szCs w:val="24"/>
+              </w:rPr>
+              <w:t>d</w:t>
+            </w:r>
+            <w:r>
+              <w:rPr>
+                <w:rFonts w:ascii="Arial" w:hAnsi="Arial" w:cs="Arial"/>
+                <w:sz w:val="24"/>
+                <w:szCs w:val="24"/>
+              </w:rPr>
+              <w:t>ado</w:t>
+            </w:r>
+          </w:p>
+        </w:tc>
+        <w:tc>
+          <w:tcPr>
+            <w:tcW w:w="1276" w:type="dxa"/>
+            <w:shd w:val="clear" w:color="auto" w:fill="9CC2E5" w:themeFill="accent5" w:themeFillTint="99"/>
+          </w:tcPr>
+          <w:p>
+            <w:pPr>
+              <w:tabs>
+                <w:tab w:val="left" w:pos="5031"/>
+              </w:tabs>
+              <w:jc w:val="center"/>
+              <w:rPr>
+                <w:rFonts w:ascii="Arial" w:hAnsi="Arial" w:cs="Arial"/>
+                <w:sz w:val="24"/>
+                <w:szCs w:val="24"/>
+              </w:rPr>
+            </w:pPr>
+            <w:r>
+              <w:rPr>
+                <w:rFonts w:ascii="Arial" w:hAnsi="Arial" w:cs="Arial"/>
+                <w:sz w:val="24"/>
+                <w:szCs w:val="24"/>
+              </w:rPr>
+              <w:t>Tamanho</w:t>
+            </w:r>
+          </w:p>
+        </w:tc>
+        <w:tc>
+          <w:tcPr>
+            <w:tcW w:w="1643" w:type="dxa"/>
+            <w:shd w:val="clear" w:color="auto" w:fill="9CC2E5" w:themeFill="accent5" w:themeFillTint="99"/>
+          </w:tcPr>
+          <w:p>
+            <w:pPr>
+              <w:tabs>
+                <w:tab w:val="left" w:pos="5031"/>
+              </w:tabs>
+              <w:jc w:val="center"/>
+              <w:rPr>
+                <w:rFonts w:ascii="Arial" w:hAnsi="Arial" w:cs="Arial"/>
+                <w:sz w:val="24"/>
+                <w:szCs w:val="24"/>
+              </w:rPr>
+            </w:pPr>
+            <w:r>
+              <w:rPr>
+                <w:rFonts w:ascii="Arial" w:hAnsi="Arial" w:cs="Arial"/>
+                <w:sz w:val="24"/>
+                <w:szCs w:val="24"/>
+              </w:rPr>
+              <w:t>Descrição</w:t>
+            </w:r>
+          </w:p>
+        </w:tc>
+        <w:tc>
+          <w:tcPr>
+            <w:tcW w:w="1244" w:type="dxa"/>
+            <w:shd w:val="clear" w:color="auto" w:fill="9CC2E5" w:themeFill="accent5" w:themeFillTint="99"/>
+          </w:tcPr>
+          <w:p>
+            <w:pPr>
+              <w:tabs>
+                <w:tab w:val="left" w:pos="5031"/>
+              </w:tabs>
+              <w:rPr>
+                <w:rFonts w:ascii="Arial" w:hAnsi="Arial" w:cs="Arial"/>
+                <w:sz w:val="24"/>
+                <w:szCs w:val="24"/>
+              </w:rPr>
+            </w:pPr>
+            <w:r>
+              <w:rPr>
+                <w:rFonts w:ascii="Arial" w:hAnsi="Arial" w:cs="Arial"/>
+                <w:sz w:val="24"/>
+                <w:szCs w:val="24"/>
+              </w:rPr>
+              <w:t>Restrição</w:t>
+            </w:r>
+          </w:p>
+        </w:tc>
+      </w:tr>
+      <w:tr>
+        <w:trPr>
+          <w:trHeight w:val="240"/>
+        </w:trPr>
+        <w:tc>
+          <w:tcPr>
+            <w:tcW w:w="1555" w:type="dxa"/>
+          </w:tcPr>
+          <w:p>
+            <w:pPr>
+              <w:tabs>
+                <w:tab w:val="left" w:pos="5031"/>
+              </w:tabs>
+              <w:jc w:val="center"/>
+              <w:rPr>
+                <w:rFonts w:ascii="Arial" w:hAnsi="Arial" w:cs="Arial"/>
+                <w:sz w:val="24"/>
+                <w:szCs w:val="24"/>
+              </w:rPr>
+            </w:pPr>
+            <w:r>
+              <w:rPr>
+                <w:rFonts w:ascii="Arial" w:hAnsi="Arial" w:cs="Arial"/>
+                <w:sz w:val="24"/>
+                <w:szCs w:val="24"/>
+              </w:rPr>
+              <w:t>Código</w:t>
+            </w:r>
+          </w:p>
+        </w:tc>
+        <w:tc>
+          <w:tcPr>
+            <w:tcW w:w="1275" w:type="dxa"/>
+          </w:tcPr>
+          <w:p>
+            <w:pPr>
+              <w:tabs>
+                <w:tab w:val="left" w:pos="5031"/>
+              </w:tabs>
+              <w:jc w:val="center"/>
+              <w:rPr>
+                <w:rFonts w:ascii="Arial" w:hAnsi="Arial" w:cs="Arial"/>
+                <w:sz w:val="24"/>
+                <w:szCs w:val="24"/>
+              </w:rPr>
+            </w:pPr>
+            <w:proofErr w:type="spellStart"/>
+            <w:r>
+              <w:rPr>
+                <w:rFonts w:ascii="Arial" w:hAnsi="Arial" w:cs="Arial"/>
+                <w:sz w:val="24"/>
+                <w:szCs w:val="24"/>
+              </w:rPr>
+              <w:t>Cod_Contrato</w:t>
+            </w:r>
+            <w:r>
+              <w:rPr>
+                <w:rFonts w:ascii="Arial" w:hAnsi="Arial" w:cs="Arial"/>
+                <w:sz w:val="24"/>
+                <w:szCs w:val="24"/>
+              </w:rPr>
+              <w:t>_Venda</w:t>
+            </w:r>
+            <w:proofErr w:type="spellEnd"/>
+          </w:p>
+        </w:tc>
+        <w:tc>
+          <w:tcPr>
+            <w:tcW w:w="2552" w:type="dxa"/>
+          </w:tcPr>
+          <w:p>
+            <w:pPr>
+              <w:tabs>
+                <w:tab w:val="left" w:pos="5031"/>
+              </w:tabs>
+              <w:jc w:val="center"/>
+              <w:rPr>
+                <w:rFonts w:ascii="Arial" w:hAnsi="Arial" w:cs="Arial"/>
+                <w:sz w:val="24"/>
+                <w:szCs w:val="24"/>
+              </w:rPr>
+            </w:pPr>
+            <w:r>
+              <w:rPr>
+                <w:rFonts w:ascii="Arial" w:hAnsi="Arial" w:cs="Arial"/>
+                <w:sz w:val="24"/>
+                <w:szCs w:val="24"/>
+              </w:rPr>
+              <w:t>CHAR</w:t>
+            </w:r>
+          </w:p>
+        </w:tc>
+        <w:tc>
+          <w:tcPr>
+            <w:tcW w:w="1276" w:type="dxa"/>
+          </w:tcPr>
+          <w:p>
+            <w:pPr>
+              <w:tabs>
+                <w:tab w:val="left" w:pos="5031"/>
+              </w:tabs>
+              <w:jc w:val="center"/>
+              <w:rPr>
+                <w:rFonts w:ascii="Arial" w:hAnsi="Arial" w:cs="Arial"/>
+                <w:sz w:val="24"/>
+                <w:szCs w:val="24"/>
+              </w:rPr>
+            </w:pPr>
+            <w:r>
+              <w:rPr>
+                <w:rFonts w:ascii="Arial" w:hAnsi="Arial" w:cs="Arial"/>
+                <w:sz w:val="24"/>
+                <w:szCs w:val="24"/>
+              </w:rPr>
+              <w:t>30</w:t>
+            </w:r>
+          </w:p>
+        </w:tc>
+        <w:tc>
+          <w:tcPr>
+            <w:tcW w:w="1643" w:type="dxa"/>
+          </w:tcPr>
+          <w:p>
+            <w:pPr>
+              <w:tabs>
+                <w:tab w:val="left" w:pos="5031"/>
+              </w:tabs>
+              <w:jc w:val="center"/>
+              <w:rPr>
+                <w:rFonts w:ascii="Arial" w:hAnsi="Arial" w:cs="Arial"/>
+                <w:sz w:val="24"/>
+                <w:szCs w:val="24"/>
+              </w:rPr>
+            </w:pPr>
+            <w:r>
+              <w:rPr>
+                <w:rFonts w:ascii="Arial" w:hAnsi="Arial" w:cs="Arial"/>
+                <w:sz w:val="24"/>
+                <w:szCs w:val="24"/>
+              </w:rPr>
+              <w:t>Código do contrato</w:t>
+            </w:r>
+          </w:p>
+        </w:tc>
+        <w:tc>
+          <w:tcPr>
+            <w:tcW w:w="1244" w:type="dxa"/>
+          </w:tcPr>
+          <w:p>
+            <w:pPr>
+              <w:tabs>
+                <w:tab w:val="left" w:pos="5031"/>
+              </w:tabs>
+              <w:rPr>
+                <w:rFonts w:ascii="Arial" w:hAnsi="Arial" w:cs="Arial"/>
+                <w:sz w:val="24"/>
+                <w:szCs w:val="24"/>
+              </w:rPr>
+            </w:pPr>
+            <w:r>
+              <w:rPr>
+                <w:rFonts w:ascii="Arial" w:hAnsi="Arial" w:cs="Arial"/>
+                <w:sz w:val="24"/>
+                <w:szCs w:val="24"/>
+              </w:rPr>
+              <w:t>Chave Primária</w:t>
+            </w:r>
+          </w:p>
+        </w:tc>
+      </w:tr>
+      <w:tr>
+        <w:trPr>
+          <w:trHeight w:val="240"/>
+        </w:trPr>
+        <w:tc>
+          <w:tcPr>
+            <w:tcW w:w="1555" w:type="dxa"/>
+          </w:tcPr>
+          <w:p>
+            <w:pPr>
+              <w:tabs>
+                <w:tab w:val="left" w:pos="5031"/>
+              </w:tabs>
+              <w:jc w:val="center"/>
+              <w:rPr>
+                <w:rFonts w:ascii="Arial" w:hAnsi="Arial" w:cs="Arial"/>
+                <w:sz w:val="24"/>
+                <w:szCs w:val="24"/>
+              </w:rPr>
+            </w:pPr>
+            <w:r>
+              <w:rPr>
+                <w:rFonts w:ascii="Arial" w:hAnsi="Arial" w:cs="Arial"/>
+                <w:sz w:val="24"/>
+                <w:szCs w:val="24"/>
+              </w:rPr>
+              <w:t>Data</w:t>
+            </w:r>
+          </w:p>
+        </w:tc>
+        <w:tc>
+          <w:tcPr>
+            <w:tcW w:w="1275" w:type="dxa"/>
+          </w:tcPr>
+          <w:p>
+            <w:pPr>
+              <w:tabs>
+                <w:tab w:val="left" w:pos="5031"/>
+              </w:tabs>
+              <w:jc w:val="center"/>
+              <w:rPr>
+                <w:rFonts w:ascii="Arial" w:hAnsi="Arial" w:cs="Arial"/>
+                <w:sz w:val="24"/>
+                <w:szCs w:val="24"/>
+              </w:rPr>
+            </w:pPr>
+            <w:proofErr w:type="spellStart"/>
+            <w:r>
+              <w:rPr>
+                <w:rFonts w:ascii="Arial" w:hAnsi="Arial" w:cs="Arial"/>
+                <w:sz w:val="24"/>
+                <w:szCs w:val="24"/>
+              </w:rPr>
+              <w:t>Data_Contrato</w:t>
+            </w:r>
+            <w:proofErr w:type="spellEnd"/>
+          </w:p>
+        </w:tc>
+        <w:tc>
+          <w:tcPr>
+            <w:tcW w:w="2552" w:type="dxa"/>
+          </w:tcPr>
+          <w:p>
+            <w:pPr>
+              <w:tabs>
+                <w:tab w:val="left" w:pos="5031"/>
+              </w:tabs>
+              <w:jc w:val="center"/>
+              <w:rPr>
+                <w:rFonts w:ascii="Arial" w:hAnsi="Arial" w:cs="Arial"/>
+                <w:sz w:val="24"/>
+                <w:szCs w:val="24"/>
+              </w:rPr>
+            </w:pPr>
+            <w:r>
+              <w:rPr>
+                <w:rFonts w:ascii="Arial" w:hAnsi="Arial" w:cs="Arial"/>
+                <w:sz w:val="24"/>
+                <w:szCs w:val="24"/>
+              </w:rPr>
+              <w:t>DATE</w:t>
+            </w:r>
+          </w:p>
+        </w:tc>
+        <w:tc>
+          <w:tcPr>
+            <w:tcW w:w="1276" w:type="dxa"/>
+          </w:tcPr>
+          <w:p>
+            <w:pPr>
+              <w:tabs>
+                <w:tab w:val="left" w:pos="5031"/>
+              </w:tabs>
+              <w:jc w:val="center"/>
+              <w:rPr>
+                <w:rFonts w:ascii="Arial" w:hAnsi="Arial" w:cs="Arial"/>
+                <w:sz w:val="24"/>
+                <w:szCs w:val="24"/>
+              </w:rPr>
+            </w:pPr>
+          </w:p>
+        </w:tc>
+        <w:tc>
+          <w:tcPr>
+            <w:tcW w:w="1643" w:type="dxa"/>
+          </w:tcPr>
+          <w:p>
+            <w:pPr>
+              <w:tabs>
+                <w:tab w:val="left" w:pos="5031"/>
+              </w:tabs>
+              <w:jc w:val="center"/>
+              <w:rPr>
+                <w:rFonts w:ascii="Arial" w:hAnsi="Arial" w:cs="Arial"/>
+                <w:sz w:val="24"/>
+                <w:szCs w:val="24"/>
+              </w:rPr>
+            </w:pPr>
+            <w:r>
+              <w:rPr>
+                <w:rFonts w:ascii="Arial" w:hAnsi="Arial" w:cs="Arial"/>
+                <w:sz w:val="24"/>
+                <w:szCs w:val="24"/>
+              </w:rPr>
+              <w:t>Data do Contrato</w:t>
+            </w:r>
+          </w:p>
+        </w:tc>
+        <w:tc>
+          <w:tcPr>
+            <w:tcW w:w="1244" w:type="dxa"/>
+          </w:tcPr>
+          <w:p>
+            <w:pPr>
+              <w:tabs>
+                <w:tab w:val="left" w:pos="5031"/>
+              </w:tabs>
+              <w:rPr>
+                <w:rFonts w:ascii="Arial" w:hAnsi="Arial" w:cs="Arial"/>
+                <w:sz w:val="24"/>
+                <w:szCs w:val="24"/>
+              </w:rPr>
+            </w:pPr>
+            <w:proofErr w:type="spellStart"/>
+            <w:r>
+              <w:rPr>
+                <w:rFonts w:ascii="Arial" w:hAnsi="Arial" w:cs="Arial"/>
+                <w:sz w:val="24"/>
+                <w:szCs w:val="24"/>
+              </w:rPr>
+              <w:t>dd</w:t>
+            </w:r>
+            <w:proofErr w:type="spellEnd"/>
+            <w:r>
+              <w:rPr>
+                <w:rFonts w:ascii="Arial" w:hAnsi="Arial" w:cs="Arial"/>
+                <w:sz w:val="24"/>
+                <w:szCs w:val="24"/>
+              </w:rPr>
+              <w:t>/mm/</w:t>
+            </w:r>
+            <w:proofErr w:type="spellStart"/>
+            <w:r>
+              <w:rPr>
+                <w:rFonts w:ascii="Arial" w:hAnsi="Arial" w:cs="Arial"/>
+                <w:sz w:val="24"/>
+                <w:szCs w:val="24"/>
+              </w:rPr>
+              <w:t>aaaa</w:t>
+            </w:r>
+            <w:proofErr w:type="spellEnd"/>
+          </w:p>
+        </w:tc>
+      </w:tr>
+      <w:tr>
+        <w:trPr>
+          <w:trHeight w:val="248"/>
+        </w:trPr>
+        <w:tc>
+          <w:tcPr>
+            <w:tcW w:w="1555" w:type="dxa"/>
+          </w:tcPr>
+          <w:p>
+            <w:pPr>
+              <w:tabs>
+                <w:tab w:val="left" w:pos="5031"/>
+              </w:tabs>
+              <w:jc w:val="center"/>
+              <w:rPr>
+                <w:rFonts w:ascii="Arial" w:hAnsi="Arial" w:cs="Arial"/>
+                <w:sz w:val="24"/>
+                <w:szCs w:val="24"/>
+              </w:rPr>
+            </w:pPr>
+            <w:r>
+              <w:rPr>
+                <w:rFonts w:ascii="Arial" w:hAnsi="Arial" w:cs="Arial"/>
+                <w:sz w:val="24"/>
+                <w:szCs w:val="24"/>
+              </w:rPr>
+              <w:t>Número</w:t>
+            </w:r>
+          </w:p>
+        </w:tc>
+        <w:tc>
+          <w:tcPr>
+            <w:tcW w:w="1275" w:type="dxa"/>
+          </w:tcPr>
+          <w:p>
+            <w:pPr>
+              <w:tabs>
+                <w:tab w:val="left" w:pos="5031"/>
+              </w:tabs>
+              <w:jc w:val="center"/>
+              <w:rPr>
+                <w:rFonts w:ascii="Arial" w:hAnsi="Arial" w:cs="Arial"/>
+                <w:sz w:val="24"/>
+                <w:szCs w:val="24"/>
+              </w:rPr>
+            </w:pPr>
+            <w:proofErr w:type="spellStart"/>
+            <w:r>
+              <w:rPr>
+                <w:rFonts w:ascii="Arial" w:hAnsi="Arial" w:cs="Arial"/>
+                <w:sz w:val="24"/>
+                <w:szCs w:val="24"/>
+              </w:rPr>
+              <w:t>Numero_Contrato</w:t>
+            </w:r>
+            <w:proofErr w:type="spellEnd"/>
+          </w:p>
+        </w:tc>
+        <w:tc>
+          <w:tcPr>
+            <w:tcW w:w="2552" w:type="dxa"/>
+          </w:tcPr>
+          <w:p>
+            <w:pPr>
+              <w:tabs>
+                <w:tab w:val="left" w:pos="5031"/>
+              </w:tabs>
+              <w:jc w:val="center"/>
+              <w:rPr>
+                <w:rFonts w:ascii="Arial" w:hAnsi="Arial" w:cs="Arial"/>
+                <w:sz w:val="24"/>
+                <w:szCs w:val="24"/>
+              </w:rPr>
+            </w:pPr>
+            <w:r>
+              <w:rPr>
+                <w:rFonts w:ascii="Arial" w:hAnsi="Arial" w:cs="Arial"/>
+                <w:sz w:val="24"/>
+                <w:szCs w:val="24"/>
+              </w:rPr>
+              <w:t>NUMERIC</w:t>
+            </w:r>
+          </w:p>
+        </w:tc>
+        <w:tc>
+          <w:tcPr>
+            <w:tcW w:w="1276" w:type="dxa"/>
+          </w:tcPr>
+          <w:p>
+            <w:pPr>
+              <w:tabs>
+                <w:tab w:val="left" w:pos="5031"/>
+              </w:tabs>
+              <w:jc w:val="center"/>
+              <w:rPr>
+                <w:rFonts w:ascii="Arial" w:hAnsi="Arial" w:cs="Arial"/>
+                <w:sz w:val="24"/>
+                <w:szCs w:val="24"/>
+              </w:rPr>
+            </w:pPr>
+            <w:r>
+              <w:rPr>
+                <w:rFonts w:ascii="Arial" w:hAnsi="Arial" w:cs="Arial"/>
+                <w:sz w:val="24"/>
+                <w:szCs w:val="24"/>
+              </w:rPr>
+              <w:t>20</w:t>
+            </w:r>
+          </w:p>
+        </w:tc>
+        <w:tc>
+          <w:tcPr>
+            <w:tcW w:w="1643" w:type="dxa"/>
+          </w:tcPr>
+          <w:p>
+            <w:pPr>
+              <w:tabs>
+                <w:tab w:val="left" w:pos="5031"/>
+              </w:tabs>
+              <w:jc w:val="center"/>
+              <w:rPr>
+                <w:rFonts w:ascii="Arial" w:hAnsi="Arial" w:cs="Arial"/>
+                <w:sz w:val="24"/>
+                <w:szCs w:val="24"/>
+              </w:rPr>
+            </w:pPr>
+            <w:r>
+              <w:rPr>
+                <w:rFonts w:ascii="Arial" w:hAnsi="Arial" w:cs="Arial"/>
+                <w:sz w:val="24"/>
+                <w:szCs w:val="24"/>
+              </w:rPr>
+              <w:t>Número de quantos serviços foram contratados</w:t>
+            </w:r>
+          </w:p>
+        </w:tc>
+        <w:tc>
+          <w:tcPr>
+            <w:tcW w:w="1244" w:type="dxa"/>
+          </w:tcPr>
+          <w:p>
+            <w:pPr>
+              <w:tabs>
+                <w:tab w:val="left" w:pos="5031"/>
+              </w:tabs>
+              <w:jc w:val="both"/>
+              <w:rPr>
+                <w:rFonts w:ascii="Arial" w:hAnsi="Arial" w:cs="Arial"/>
+                <w:sz w:val="24"/>
+                <w:szCs w:val="24"/>
+              </w:rPr>
+            </w:pPr>
+          </w:p>
+        </w:tc>
+      </w:tr>
+      <w:tr>
+        <w:trPr>
+          <w:trHeight w:val="240"/>
+        </w:trPr>
+        <w:tc>
+          <w:tcPr>
+            <w:tcW w:w="1555" w:type="dxa"/>
+          </w:tcPr>
+          <w:p>
+            <w:pPr>
+              <w:tabs>
+                <w:tab w:val="left" w:pos="5031"/>
+              </w:tabs>
+              <w:jc w:val="center"/>
+              <w:rPr>
+                <w:rFonts w:ascii="Arial" w:hAnsi="Arial" w:cs="Arial"/>
+                <w:sz w:val="24"/>
+                <w:szCs w:val="24"/>
+              </w:rPr>
+            </w:pPr>
+            <w:r>
+              <w:rPr>
+                <w:rFonts w:ascii="Arial" w:hAnsi="Arial" w:cs="Arial"/>
+                <w:sz w:val="24"/>
+                <w:szCs w:val="24"/>
+              </w:rPr>
+              <w:t>Código</w:t>
+            </w:r>
+          </w:p>
+        </w:tc>
+        <w:tc>
+          <w:tcPr>
+            <w:tcW w:w="1275" w:type="dxa"/>
+          </w:tcPr>
+          <w:p>
+            <w:pPr>
+              <w:tabs>
+                <w:tab w:val="left" w:pos="5031"/>
+              </w:tabs>
+              <w:jc w:val="center"/>
+              <w:rPr>
+                <w:rFonts w:ascii="Arial" w:hAnsi="Arial" w:cs="Arial"/>
+                <w:sz w:val="24"/>
+                <w:szCs w:val="24"/>
+              </w:rPr>
+            </w:pPr>
+            <w:proofErr w:type="spellStart"/>
+            <w:r>
+              <w:rPr>
+                <w:rFonts w:ascii="Arial" w:hAnsi="Arial" w:cs="Arial"/>
+                <w:sz w:val="24"/>
+                <w:szCs w:val="24"/>
+              </w:rPr>
+              <w:t>fk_Cliente_Cod_Cliente</w:t>
+            </w:r>
+            <w:proofErr w:type="spellEnd"/>
+          </w:p>
+        </w:tc>
+        <w:tc>
+          <w:tcPr>
+            <w:tcW w:w="2552" w:type="dxa"/>
+          </w:tcPr>
+          <w:p>
+            <w:pPr>
+              <w:tabs>
+                <w:tab w:val="left" w:pos="5031"/>
+              </w:tabs>
+              <w:jc w:val="center"/>
+              <w:rPr>
+                <w:rFonts w:ascii="Arial" w:hAnsi="Arial" w:cs="Arial"/>
+                <w:sz w:val="24"/>
+                <w:szCs w:val="24"/>
+              </w:rPr>
+            </w:pPr>
+            <w:r>
+              <w:rPr>
+                <w:rFonts w:ascii="Arial" w:hAnsi="Arial" w:cs="Arial"/>
+                <w:sz w:val="24"/>
+                <w:szCs w:val="24"/>
+              </w:rPr>
+              <w:t>CHAR</w:t>
+            </w:r>
+          </w:p>
+        </w:tc>
+        <w:tc>
+          <w:tcPr>
+            <w:tcW w:w="1276" w:type="dxa"/>
+          </w:tcPr>
+          <w:p>
+            <w:pPr>
+              <w:tabs>
+                <w:tab w:val="left" w:pos="5031"/>
+              </w:tabs>
+              <w:jc w:val="center"/>
+              <w:rPr>
+                <w:rFonts w:ascii="Arial" w:hAnsi="Arial" w:cs="Arial"/>
+                <w:sz w:val="24"/>
+                <w:szCs w:val="24"/>
+              </w:rPr>
+            </w:pPr>
+            <w:r>
+              <w:rPr>
+                <w:rFonts w:ascii="Arial" w:hAnsi="Arial" w:cs="Arial"/>
+                <w:sz w:val="24"/>
+                <w:szCs w:val="24"/>
+              </w:rPr>
+              <w:t>30</w:t>
+            </w:r>
+          </w:p>
+        </w:tc>
+        <w:tc>
+          <w:tcPr>
+            <w:tcW w:w="1643" w:type="dxa"/>
+          </w:tcPr>
+          <w:p>
+            <w:pPr>
+              <w:tabs>
+                <w:tab w:val="left" w:pos="5031"/>
+              </w:tabs>
+              <w:jc w:val="center"/>
+              <w:rPr>
+                <w:rFonts w:ascii="Arial" w:hAnsi="Arial" w:cs="Arial"/>
+                <w:sz w:val="24"/>
+                <w:szCs w:val="24"/>
+              </w:rPr>
+            </w:pPr>
+            <w:r>
+              <w:rPr>
+                <w:rFonts w:ascii="Arial" w:hAnsi="Arial" w:cs="Arial"/>
+                <w:sz w:val="24"/>
+                <w:szCs w:val="24"/>
+              </w:rPr>
+              <w:t>Chave primária da tabela cliente</w:t>
+            </w:r>
+          </w:p>
+        </w:tc>
+        <w:tc>
+          <w:tcPr>
+            <w:tcW w:w="1244" w:type="dxa"/>
+          </w:tcPr>
+          <w:p>
+            <w:pPr>
+              <w:tabs>
+                <w:tab w:val="left" w:pos="5031"/>
+              </w:tabs>
+              <w:rPr>
+                <w:rFonts w:ascii="Arial" w:hAnsi="Arial" w:cs="Arial"/>
+                <w:sz w:val="24"/>
+                <w:szCs w:val="24"/>
+              </w:rPr>
+            </w:pPr>
+            <w:r>
+              <w:rPr>
+                <w:rFonts w:ascii="Arial" w:hAnsi="Arial" w:cs="Arial"/>
+                <w:sz w:val="24"/>
+                <w:szCs w:val="24"/>
+              </w:rPr>
+              <w:t>Chave estrangeira</w:t>
+            </w:r>
+          </w:p>
+        </w:tc>
+      </w:tr>
+      <w:tr>
+        <w:trPr>
+          <w:trHeight w:val="240"/>
+        </w:trPr>
+        <w:tc>
+          <w:tcPr>
+            <w:tcW w:w="1555" w:type="dxa"/>
+          </w:tcPr>
+          <w:p>
+            <w:pPr>
+              <w:tabs>
+                <w:tab w:val="left" w:pos="5031"/>
+              </w:tabs>
+              <w:jc w:val="center"/>
+              <w:rPr>
+                <w:rFonts w:ascii="Arial" w:hAnsi="Arial" w:cs="Arial"/>
+                <w:sz w:val="24"/>
+                <w:szCs w:val="24"/>
+              </w:rPr>
+            </w:pPr>
+            <w:r>
+              <w:rPr>
+                <w:rFonts w:ascii="Arial" w:hAnsi="Arial" w:cs="Arial"/>
+                <w:sz w:val="24"/>
+                <w:szCs w:val="24"/>
+              </w:rPr>
+              <w:t>Código</w:t>
+            </w:r>
+          </w:p>
+        </w:tc>
+        <w:tc>
+          <w:tcPr>
+            <w:tcW w:w="1275" w:type="dxa"/>
+          </w:tcPr>
+          <w:p>
+            <w:pPr>
+              <w:tabs>
+                <w:tab w:val="left" w:pos="5031"/>
+              </w:tabs>
+              <w:jc w:val="center"/>
+              <w:rPr>
+                <w:rFonts w:ascii="Arial" w:hAnsi="Arial" w:cs="Arial"/>
+                <w:sz w:val="24"/>
+                <w:szCs w:val="24"/>
+              </w:rPr>
+            </w:pPr>
+            <w:proofErr w:type="spellStart"/>
+            <w:r>
+              <w:rPr>
+                <w:rFonts w:ascii="Arial" w:hAnsi="Arial" w:cs="Arial"/>
+                <w:sz w:val="24"/>
+                <w:szCs w:val="24"/>
+              </w:rPr>
+              <w:t>fk_Servico_ID_Servico</w:t>
+            </w:r>
+            <w:proofErr w:type="spellEnd"/>
+          </w:p>
+        </w:tc>
+        <w:tc>
+          <w:tcPr>
+            <w:tcW w:w="2552" w:type="dxa"/>
+          </w:tcPr>
+          <w:p>
+            <w:pPr>
+              <w:tabs>
+                <w:tab w:val="left" w:pos="5031"/>
+              </w:tabs>
+              <w:jc w:val="center"/>
+              <w:rPr>
+                <w:rFonts w:ascii="Arial" w:hAnsi="Arial" w:cs="Arial"/>
+                <w:sz w:val="24"/>
+                <w:szCs w:val="24"/>
+              </w:rPr>
+            </w:pPr>
+            <w:r>
+              <w:rPr>
+                <w:rFonts w:ascii="Arial" w:hAnsi="Arial" w:cs="Arial"/>
+                <w:sz w:val="24"/>
+                <w:szCs w:val="24"/>
+              </w:rPr>
+              <w:t>CHAR</w:t>
+            </w:r>
+          </w:p>
+        </w:tc>
+        <w:tc>
+          <w:tcPr>
+            <w:tcW w:w="1276" w:type="dxa"/>
+          </w:tcPr>
+          <w:p>
+            <w:pPr>
+              <w:tabs>
+                <w:tab w:val="left" w:pos="5031"/>
+              </w:tabs>
+              <w:jc w:val="center"/>
+              <w:rPr>
+                <w:rFonts w:ascii="Arial" w:hAnsi="Arial" w:cs="Arial"/>
+                <w:sz w:val="24"/>
+                <w:szCs w:val="24"/>
+              </w:rPr>
+            </w:pPr>
+            <w:r>
+              <w:rPr>
+                <w:rFonts w:ascii="Arial" w:hAnsi="Arial" w:cs="Arial"/>
+                <w:sz w:val="24"/>
+                <w:szCs w:val="24"/>
+              </w:rPr>
+              <w:t>30</w:t>
+            </w:r>
+          </w:p>
+        </w:tc>
+        <w:tc>
+          <w:tcPr>
+            <w:tcW w:w="1643" w:type="dxa"/>
+          </w:tcPr>
+          <w:p>
+            <w:pPr>
+              <w:tabs>
+                <w:tab w:val="left" w:pos="5031"/>
+              </w:tabs>
+              <w:jc w:val="center"/>
+              <w:rPr>
+                <w:rFonts w:ascii="Arial" w:hAnsi="Arial" w:cs="Arial"/>
+                <w:sz w:val="24"/>
+                <w:szCs w:val="24"/>
+              </w:rPr>
+            </w:pPr>
+            <w:r>
+              <w:rPr>
+                <w:rFonts w:ascii="Arial" w:hAnsi="Arial" w:cs="Arial"/>
+                <w:sz w:val="24"/>
+                <w:szCs w:val="24"/>
+              </w:rPr>
+              <w:t>Chave primária da tabela Serviço</w:t>
+            </w:r>
+          </w:p>
+        </w:tc>
+        <w:tc>
+          <w:tcPr>
+            <w:tcW w:w="1244" w:type="dxa"/>
+          </w:tcPr>
+          <w:p>
+            <w:pPr>
+              <w:tabs>
+                <w:tab w:val="left" w:pos="5031"/>
+              </w:tabs>
+              <w:rPr>
+                <w:rFonts w:ascii="Arial" w:hAnsi="Arial" w:cs="Arial"/>
+                <w:sz w:val="24"/>
+                <w:szCs w:val="24"/>
+              </w:rPr>
+            </w:pPr>
+            <w:r>
+              <w:rPr>
+                <w:rFonts w:ascii="Arial" w:hAnsi="Arial" w:cs="Arial"/>
+                <w:sz w:val="24"/>
+                <w:szCs w:val="24"/>
+              </w:rPr>
+              <w:t>Chave estrangeira</w:t>
+            </w:r>
+          </w:p>
+        </w:tc>
+      </w:tr>
+    </w:tbl>
+    <w:p>
+      <w:pPr>
+        <w:tabs>
+          <w:tab w:val="left" w:pos="5031"/>
+        </w:tabs>
+      </w:pPr>
+    </w:p>
+    <w:p>
+      <w:pPr>
+        <w:tabs>
+          <w:tab w:val="left" w:pos="5031"/>
+        </w:tabs>
+      </w:pPr>
+    </w:p>
+    <w:p>
+      <w:pPr>
+        <w:rPr>
+          <w:rFonts w:ascii="Arial" w:hAnsi="Arial" w:cs="Arial"/>
+          <w:sz w:val="24"/>
+          <w:szCs w:val="24"/>
+        </w:rPr>
+      </w:pPr>
+      <w:r>
+        <w:rPr>
+          <w:rFonts w:ascii="Arial" w:hAnsi="Arial" w:cs="Arial"/>
+          <w:sz w:val="24"/>
+          <w:szCs w:val="24"/>
+        </w:rPr>
+        <w:t>TBL</w:t>
+      </w:r>
+      <w:r>
+        <w:rPr>
+          <w:rFonts w:ascii="Arial" w:hAnsi="Arial" w:cs="Arial"/>
+          <w:sz w:val="24"/>
+          <w:szCs w:val="24"/>
+        </w:rPr>
+        <w:t>6</w:t>
+      </w:r>
+      <w:r>
+        <w:rPr>
+          <w:rFonts w:ascii="Arial" w:hAnsi="Arial" w:cs="Arial"/>
+          <w:sz w:val="24"/>
+          <w:szCs w:val="24"/>
+        </w:rPr>
+        <w:t xml:space="preserve"> - </w:t>
+      </w:r>
+      <w:r>
+        <w:rPr>
+          <w:rFonts w:ascii="Arial" w:hAnsi="Arial" w:cs="Arial"/>
+          <w:sz w:val="24"/>
+          <w:szCs w:val="24"/>
+        </w:rPr>
+        <w:t>Serviço</w:t>
+      </w:r>
+    </w:p>
+    <w:tbl>
+      <w:tblPr>
+        <w:tblStyle w:val="Tabelacomgrade"/>
+        <w:tblpPr w:leftFromText="141" w:rightFromText="141" w:vertAnchor="text" w:horzAnchor="margin" w:tblpY="275"/>
+        <w:tblW w:w="9493" w:type="dxa"/>
+        <w:tblLook w:val="04A0" w:firstRow="1" w:lastRow="0" w:firstColumn="1" w:lastColumn="0" w:noHBand="0" w:noVBand="1"/>
+      </w:tblPr>
+      <w:tblGrid>
+        <w:gridCol w:w="3265"/>
+        <w:gridCol w:w="6228"/>
+      </w:tblGrid>
+      <w:tr>
+        <w:trPr>
+          <w:trHeight w:val="557"/>
+        </w:trPr>
+        <w:tc>
+          <w:tcPr>
+            <w:tcW w:w="9493" w:type="dxa"/>
+            <w:gridSpan w:val="2"/>
+            <w:shd w:val="clear" w:color="auto" w:fill="2E74B5" w:themeFill="accent5" w:themeFillShade="BF"/>
+            <w:vAlign w:val="center"/>
+          </w:tcPr>
+          <w:p>
+            <w:pPr>
+              <w:tabs>
+                <w:tab w:val="left" w:pos="5031"/>
+              </w:tabs>
+              <w:jc w:val="center"/>
+              <w:rPr>
+                <w:rFonts w:ascii="Arial" w:hAnsi="Arial" w:cs="Arial"/>
+                <w:b/>
+                <w:bCs/>
+                <w:color w:val="FFFFFF" w:themeColor="background1"/>
+                <w:sz w:val="24"/>
+                <w:szCs w:val="24"/>
+              </w:rPr>
+            </w:pPr>
+            <w:r>
+              <w:rPr>
+                <w:rFonts w:ascii="Arial" w:hAnsi="Arial" w:cs="Arial"/>
+                <w:b/>
+                <w:bCs/>
+                <w:color w:val="FFFFFF" w:themeColor="background1"/>
+                <w:sz w:val="24"/>
+                <w:szCs w:val="24"/>
+              </w:rPr>
+              <w:t xml:space="preserve">Tabela: </w:t>
+            </w:r>
+            <w:r>
+              <w:rPr>
+                <w:rFonts w:ascii="Arial" w:hAnsi="Arial" w:cs="Arial"/>
+                <w:b/>
+                <w:bCs/>
+                <w:color w:val="FFFFFF" w:themeColor="background1"/>
+                <w:sz w:val="24"/>
+                <w:szCs w:val="24"/>
+              </w:rPr>
+              <w:t>Serviço</w:t>
+            </w:r>
+          </w:p>
+        </w:tc>
+      </w:tr>
+      <w:tr>
+        <w:trPr>
+          <w:trHeight w:val="621"/>
+        </w:trPr>
+        <w:tc>
+          <w:tcPr>
+            <w:tcW w:w="3265" w:type="dxa"/>
+            <w:shd w:val="clear" w:color="auto" w:fill="9CC2E5" w:themeFill="accent5" w:themeFillTint="99"/>
+          </w:tcPr>
+          <w:p>
+            <w:pPr>
+              <w:tabs>
+                <w:tab w:val="left" w:pos="5031"/>
+              </w:tabs>
+              <w:rPr>
+                <w:rFonts w:ascii="Arial" w:hAnsi="Arial" w:cs="Arial"/>
+                <w:sz w:val="24"/>
+                <w:szCs w:val="24"/>
+              </w:rPr>
+            </w:pPr>
+            <w:r>
+              <w:rPr>
+                <w:rFonts w:ascii="Arial" w:hAnsi="Arial" w:cs="Arial"/>
+                <w:sz w:val="24"/>
+                <w:szCs w:val="24"/>
+              </w:rPr>
+              <w:t>Descrição:</w:t>
+            </w:r>
+          </w:p>
+        </w:tc>
+        <w:tc>
+          <w:tcPr>
+            <w:tcW w:w="6228" w:type="dxa"/>
+          </w:tcPr>
+          <w:p>
+            <w:pPr>
+              <w:tabs>
+                <w:tab w:val="left" w:pos="5031"/>
+              </w:tabs>
+              <w:rPr>
+                <w:rFonts w:ascii="Arial" w:hAnsi="Arial" w:cs="Arial"/>
+                <w:sz w:val="24"/>
+                <w:szCs w:val="24"/>
+              </w:rPr>
+            </w:pPr>
+            <w:r>
+              <w:rPr>
+                <w:rFonts w:ascii="Arial" w:hAnsi="Arial" w:cs="Arial"/>
+                <w:sz w:val="24"/>
+                <w:szCs w:val="24"/>
+              </w:rPr>
+              <w:t xml:space="preserve">Tabela responsável por armazenar informações </w:t>
+            </w:r>
+            <w:r>
+              <w:rPr>
+                <w:rFonts w:ascii="Arial" w:hAnsi="Arial" w:cs="Arial"/>
+                <w:sz w:val="24"/>
+                <w:szCs w:val="24"/>
+              </w:rPr>
+              <w:t xml:space="preserve">dos </w:t>
+            </w:r>
+            <w:r>
+              <w:rPr>
+                <w:rFonts w:ascii="Arial" w:hAnsi="Arial" w:cs="Arial"/>
+                <w:sz w:val="24"/>
+                <w:szCs w:val="24"/>
+              </w:rPr>
+              <w:t xml:space="preserve">serviços oferecidos </w:t>
+            </w:r>
+            <w:r>
+              <w:rPr>
+                <w:rFonts w:ascii="Arial" w:hAnsi="Arial" w:cs="Arial"/>
+                <w:sz w:val="24"/>
+                <w:szCs w:val="24"/>
+              </w:rPr>
+              <w:t>na loja de eletrônicos.</w:t>
+            </w:r>
+          </w:p>
+        </w:tc>
+      </w:tr>
+    </w:tbl>
+    <w:p>
+      <w:pPr>
+        <w:tabs>
+          <w:tab w:val="left" w:pos="5031"/>
+        </w:tabs>
+      </w:pPr>
+    </w:p>
+    <w:tbl>
+      <w:tblPr>
+        <w:tblStyle w:val="Tabelacomgrade"/>
+        <w:tblpPr w:leftFromText="141" w:rightFromText="141" w:vertAnchor="text" w:horzAnchor="margin" w:tblpY="1396"/>
+        <w:tblW w:w="9545" w:type="dxa"/>
+        <w:tblLayout w:type="fixed"/>
+        <w:tblLook w:val="04A0" w:firstRow="1" w:lastRow="0" w:firstColumn="1" w:lastColumn="0" w:noHBand="0" w:noVBand="1"/>
+      </w:tblPr>
+      <w:tblGrid>
+        <w:gridCol w:w="1555"/>
+        <w:gridCol w:w="2268"/>
+        <w:gridCol w:w="1559"/>
+        <w:gridCol w:w="1276"/>
+        <w:gridCol w:w="1643"/>
+        <w:gridCol w:w="1244"/>
+      </w:tblGrid>
+      <w:tr>
+        <w:trPr>
+          <w:trHeight w:val="562"/>
+        </w:trPr>
+        <w:tc>
+          <w:tcPr>
+            <w:tcW w:w="9545" w:type="dxa"/>
+            <w:gridSpan w:val="6"/>
+            <w:shd w:val="clear" w:color="auto" w:fill="2E74B5" w:themeFill="accent5" w:themeFillShade="BF"/>
+            <w:vAlign w:val="center"/>
+          </w:tcPr>
+          <w:p>
+            <w:pPr>
+              <w:tabs>
+                <w:tab w:val="left" w:pos="5031"/>
+              </w:tabs>
+              <w:jc w:val="center"/>
+              <w:rPr>
+                <w:rFonts w:ascii="Arial" w:hAnsi="Arial" w:cs="Arial"/>
+                <w:b/>
+                <w:bCs/>
+                <w:color w:val="FFFFFF" w:themeColor="background1"/>
+                <w:sz w:val="24"/>
+                <w:szCs w:val="24"/>
+              </w:rPr>
+            </w:pPr>
+            <w:r>
+              <w:rPr>
+                <w:rFonts w:ascii="Arial" w:hAnsi="Arial" w:cs="Arial"/>
+                <w:b/>
+                <w:bCs/>
+                <w:color w:val="FFFFFF" w:themeColor="background1"/>
+                <w:sz w:val="24"/>
+                <w:szCs w:val="24"/>
+              </w:rPr>
+              <w:t>Atributos</w:t>
+            </w:r>
+          </w:p>
+        </w:tc>
+      </w:tr>
+      <w:tr>
+        <w:trPr>
+          <w:trHeight w:val="489"/>
+        </w:trPr>
+        <w:tc>
+          <w:tcPr>
+            <w:tcW w:w="1555" w:type="dxa"/>
+            <w:shd w:val="clear" w:color="auto" w:fill="9CC2E5" w:themeFill="accent5" w:themeFillTint="99"/>
+          </w:tcPr>
+          <w:p>
+            <w:pPr>
+              <w:tabs>
+                <w:tab w:val="left" w:pos="5031"/>
+              </w:tabs>
+              <w:jc w:val="center"/>
+              <w:rPr>
+                <w:rFonts w:ascii="Arial" w:hAnsi="Arial" w:cs="Arial"/>
+                <w:sz w:val="24"/>
+                <w:szCs w:val="24"/>
+              </w:rPr>
+            </w:pPr>
+            <w:r>
+              <w:rPr>
+                <w:rFonts w:ascii="Arial" w:hAnsi="Arial" w:cs="Arial"/>
+                <w:sz w:val="24"/>
+                <w:szCs w:val="24"/>
+              </w:rPr>
+              <w:t>Atributo</w:t>
+            </w:r>
+          </w:p>
+        </w:tc>
+        <w:tc>
+          <w:tcPr>
+            <w:tcW w:w="2268" w:type="dxa"/>
+            <w:shd w:val="clear" w:color="auto" w:fill="9CC2E5" w:themeFill="accent5" w:themeFillTint="99"/>
+          </w:tcPr>
+          <w:p>
+            <w:pPr>
+              <w:tabs>
+                <w:tab w:val="left" w:pos="5031"/>
+              </w:tabs>
+              <w:jc w:val="center"/>
+              <w:rPr>
+                <w:rFonts w:ascii="Arial" w:hAnsi="Arial" w:cs="Arial"/>
+                <w:sz w:val="24"/>
+                <w:szCs w:val="24"/>
+              </w:rPr>
+            </w:pPr>
+            <w:r>
+              <w:rPr>
+                <w:rFonts w:ascii="Arial" w:hAnsi="Arial" w:cs="Arial"/>
+                <w:sz w:val="24"/>
+                <w:szCs w:val="24"/>
+              </w:rPr>
+              <w:t>Campo</w:t>
+            </w:r>
+          </w:p>
+        </w:tc>
+        <w:tc>
+          <w:tcPr>
+            <w:tcW w:w="1559" w:type="dxa"/>
+            <w:shd w:val="clear" w:color="auto" w:fill="9CC2E5" w:themeFill="accent5" w:themeFillTint="99"/>
+          </w:tcPr>
+          <w:p>
+            <w:pPr>
+              <w:tabs>
+                <w:tab w:val="left" w:pos="5031"/>
+              </w:tabs>
+              <w:jc w:val="center"/>
+              <w:rPr>
+                <w:rFonts w:ascii="Arial" w:hAnsi="Arial" w:cs="Arial"/>
+                <w:sz w:val="24"/>
+                <w:szCs w:val="24"/>
+              </w:rPr>
+            </w:pPr>
+            <w:r>
+              <w:rPr>
+                <w:rFonts w:ascii="Arial" w:hAnsi="Arial" w:cs="Arial"/>
+                <w:sz w:val="24"/>
+                <w:szCs w:val="24"/>
+              </w:rPr>
+              <w:t xml:space="preserve">Tipo de </w:t>
+            </w:r>
+            <w:r>
+              <w:rPr>
+                <w:rFonts w:ascii="Arial" w:hAnsi="Arial" w:cs="Arial"/>
+                <w:sz w:val="24"/>
+                <w:szCs w:val="24"/>
+              </w:rPr>
+              <w:t>d</w:t>
+            </w:r>
+            <w:r>
+              <w:rPr>
+                <w:rFonts w:ascii="Arial" w:hAnsi="Arial" w:cs="Arial"/>
+                <w:sz w:val="24"/>
+                <w:szCs w:val="24"/>
+              </w:rPr>
+              <w:t>ado</w:t>
+            </w:r>
+          </w:p>
+        </w:tc>
+        <w:tc>
+          <w:tcPr>
+            <w:tcW w:w="1276" w:type="dxa"/>
+            <w:shd w:val="clear" w:color="auto" w:fill="9CC2E5" w:themeFill="accent5" w:themeFillTint="99"/>
+          </w:tcPr>
+          <w:p>
+            <w:pPr>
+              <w:tabs>
+                <w:tab w:val="left" w:pos="5031"/>
+              </w:tabs>
+              <w:jc w:val="center"/>
+              <w:rPr>
+                <w:rFonts w:ascii="Arial" w:hAnsi="Arial" w:cs="Arial"/>
+                <w:sz w:val="24"/>
+                <w:szCs w:val="24"/>
+              </w:rPr>
+            </w:pPr>
+            <w:r>
+              <w:rPr>
+                <w:rFonts w:ascii="Arial" w:hAnsi="Arial" w:cs="Arial"/>
+                <w:sz w:val="24"/>
+                <w:szCs w:val="24"/>
+              </w:rPr>
+              <w:t>Tamanho</w:t>
+            </w:r>
+          </w:p>
+        </w:tc>
+        <w:tc>
+          <w:tcPr>
+            <w:tcW w:w="1643" w:type="dxa"/>
+            <w:shd w:val="clear" w:color="auto" w:fill="9CC2E5" w:themeFill="accent5" w:themeFillTint="99"/>
+          </w:tcPr>
+          <w:p>
+            <w:pPr>
+              <w:tabs>
+                <w:tab w:val="left" w:pos="5031"/>
+              </w:tabs>
+              <w:jc w:val="center"/>
+              <w:rPr>
+                <w:rFonts w:ascii="Arial" w:hAnsi="Arial" w:cs="Arial"/>
+                <w:sz w:val="24"/>
+                <w:szCs w:val="24"/>
+              </w:rPr>
+            </w:pPr>
+            <w:r>
+              <w:rPr>
+                <w:rFonts w:ascii="Arial" w:hAnsi="Arial" w:cs="Arial"/>
+                <w:sz w:val="24"/>
+                <w:szCs w:val="24"/>
+              </w:rPr>
+              <w:t>Descrição</w:t>
+            </w:r>
+          </w:p>
+        </w:tc>
+        <w:tc>
+          <w:tcPr>
+            <w:tcW w:w="1244" w:type="dxa"/>
+            <w:shd w:val="clear" w:color="auto" w:fill="9CC2E5" w:themeFill="accent5" w:themeFillTint="99"/>
+          </w:tcPr>
+          <w:p>
+            <w:pPr>
+              <w:tabs>
+                <w:tab w:val="left" w:pos="5031"/>
+              </w:tabs>
+              <w:rPr>
+                <w:rFonts w:ascii="Arial" w:hAnsi="Arial" w:cs="Arial"/>
+                <w:sz w:val="24"/>
+                <w:szCs w:val="24"/>
+              </w:rPr>
+            </w:pPr>
+            <w:r>
+              <w:rPr>
+                <w:rFonts w:ascii="Arial" w:hAnsi="Arial" w:cs="Arial"/>
+                <w:sz w:val="24"/>
+                <w:szCs w:val="24"/>
+              </w:rPr>
+              <w:t>Restrição</w:t>
+            </w:r>
+          </w:p>
+        </w:tc>
+      </w:tr>
+      <w:tr>
+        <w:trPr>
+          <w:trHeight w:val="240"/>
+        </w:trPr>
+        <w:tc>
+          <w:tcPr>
+            <w:tcW w:w="1555" w:type="dxa"/>
+          </w:tcPr>
+          <w:p>
+            <w:pPr>
+              <w:tabs>
+                <w:tab w:val="left" w:pos="5031"/>
+              </w:tabs>
+              <w:jc w:val="center"/>
+              <w:rPr>
+                <w:rFonts w:ascii="Arial" w:hAnsi="Arial" w:cs="Arial"/>
+                <w:sz w:val="24"/>
+                <w:szCs w:val="24"/>
+              </w:rPr>
+            </w:pPr>
+            <w:r>
+              <w:rPr>
+                <w:rFonts w:ascii="Arial" w:hAnsi="Arial" w:cs="Arial"/>
+                <w:sz w:val="24"/>
+                <w:szCs w:val="24"/>
+              </w:rPr>
+              <w:t>Código</w:t>
+            </w:r>
+          </w:p>
+        </w:tc>
+        <w:tc>
+          <w:tcPr>
+            <w:tcW w:w="2268" w:type="dxa"/>
+          </w:tcPr>
+          <w:p>
+            <w:pPr>
+              <w:tabs>
+                <w:tab w:val="left" w:pos="5031"/>
+              </w:tabs>
+              <w:jc w:val="center"/>
+              <w:rPr>
+                <w:rFonts w:ascii="Arial" w:hAnsi="Arial" w:cs="Arial"/>
+                <w:sz w:val="24"/>
+                <w:szCs w:val="24"/>
+              </w:rPr>
+            </w:pPr>
+            <w:proofErr w:type="spellStart"/>
+            <w:r>
+              <w:rPr>
+                <w:rFonts w:ascii="Arial" w:hAnsi="Arial" w:cs="Arial"/>
+                <w:sz w:val="24"/>
+                <w:szCs w:val="24"/>
+              </w:rPr>
+              <w:t>ID_Servico</w:t>
+            </w:r>
+            <w:proofErr w:type="spellEnd"/>
+          </w:p>
+        </w:tc>
+        <w:tc>
+          <w:tcPr>
+            <w:tcW w:w="1559" w:type="dxa"/>
+          </w:tcPr>
+          <w:p>
+            <w:pPr>
+              <w:tabs>
+                <w:tab w:val="left" w:pos="5031"/>
+              </w:tabs>
+              <w:jc w:val="center"/>
+              <w:rPr>
+                <w:rFonts w:ascii="Arial" w:hAnsi="Arial" w:cs="Arial"/>
+                <w:sz w:val="24"/>
+                <w:szCs w:val="24"/>
+              </w:rPr>
+            </w:pPr>
+            <w:r>
+              <w:rPr>
+                <w:rFonts w:ascii="Arial" w:hAnsi="Arial" w:cs="Arial"/>
+                <w:sz w:val="24"/>
+                <w:szCs w:val="24"/>
+              </w:rPr>
+              <w:t>CHAR</w:t>
+            </w:r>
+          </w:p>
+        </w:tc>
+        <w:tc>
+          <w:tcPr>
+            <w:tcW w:w="1276" w:type="dxa"/>
+          </w:tcPr>
+          <w:p>
+            <w:pPr>
+              <w:tabs>
+                <w:tab w:val="left" w:pos="5031"/>
+              </w:tabs>
+              <w:jc w:val="center"/>
+              <w:rPr>
+                <w:rFonts w:ascii="Arial" w:hAnsi="Arial" w:cs="Arial"/>
+                <w:sz w:val="24"/>
+                <w:szCs w:val="24"/>
+              </w:rPr>
+            </w:pPr>
+            <w:r>
+              <w:rPr>
+                <w:rFonts w:ascii="Arial" w:hAnsi="Arial" w:cs="Arial"/>
+                <w:sz w:val="24"/>
+                <w:szCs w:val="24"/>
+              </w:rPr>
+              <w:t>30</w:t>
+            </w:r>
+          </w:p>
+        </w:tc>
+        <w:tc>
+          <w:tcPr>
+            <w:tcW w:w="1643" w:type="dxa"/>
+          </w:tcPr>
+          <w:p>
+            <w:pPr>
+              <w:tabs>
+                <w:tab w:val="left" w:pos="5031"/>
+              </w:tabs>
+              <w:jc w:val="center"/>
+              <w:rPr>
+                <w:rFonts w:ascii="Arial" w:hAnsi="Arial" w:cs="Arial"/>
+                <w:sz w:val="24"/>
+                <w:szCs w:val="24"/>
+              </w:rPr>
+            </w:pPr>
+            <w:r>
+              <w:rPr>
+                <w:rFonts w:ascii="Arial" w:hAnsi="Arial" w:cs="Arial"/>
+                <w:sz w:val="24"/>
+                <w:szCs w:val="24"/>
+              </w:rPr>
+              <w:t xml:space="preserve">Código do </w:t>
+            </w:r>
+            <w:r>
+              <w:rPr>
+                <w:rFonts w:ascii="Arial" w:hAnsi="Arial" w:cs="Arial"/>
+                <w:sz w:val="24"/>
+                <w:szCs w:val="24"/>
+              </w:rPr>
+              <w:t xml:space="preserve">serviço </w:t>
+            </w:r>
+            <w:r>
+              <w:rPr>
+                <w:rFonts w:ascii="Arial" w:hAnsi="Arial" w:cs="Arial"/>
+                <w:sz w:val="24"/>
+                <w:szCs w:val="24"/>
+              </w:rPr>
+              <w:t>vendido</w:t>
+            </w:r>
+          </w:p>
+        </w:tc>
+        <w:tc>
+          <w:tcPr>
+            <w:tcW w:w="1244" w:type="dxa"/>
+          </w:tcPr>
+          <w:p>
+            <w:pPr>
+              <w:tabs>
+                <w:tab w:val="left" w:pos="5031"/>
+              </w:tabs>
+              <w:rPr>
+                <w:rFonts w:ascii="Arial" w:hAnsi="Arial" w:cs="Arial"/>
+                <w:sz w:val="24"/>
+                <w:szCs w:val="24"/>
+              </w:rPr>
+            </w:pPr>
+            <w:r>
+              <w:rPr>
+                <w:rFonts w:ascii="Arial" w:hAnsi="Arial" w:cs="Arial"/>
+                <w:sz w:val="24"/>
+                <w:szCs w:val="24"/>
+              </w:rPr>
+              <w:t>Chave Primária</w:t>
+            </w:r>
+          </w:p>
+        </w:tc>
+      </w:tr>
+      <w:tr>
+        <w:trPr>
+          <w:trHeight w:val="240"/>
+        </w:trPr>
+        <w:tc>
+          <w:tcPr>
+            <w:tcW w:w="1555" w:type="dxa"/>
+          </w:tcPr>
+          <w:p>
+            <w:pPr>
+              <w:tabs>
+                <w:tab w:val="left" w:pos="5031"/>
+              </w:tabs>
+              <w:jc w:val="center"/>
+              <w:rPr>
+                <w:rFonts w:ascii="Arial" w:hAnsi="Arial" w:cs="Arial"/>
+                <w:sz w:val="24"/>
+                <w:szCs w:val="24"/>
+              </w:rPr>
+            </w:pPr>
+            <w:r>
+              <w:rPr>
+                <w:rFonts w:ascii="Arial" w:hAnsi="Arial" w:cs="Arial"/>
+                <w:sz w:val="24"/>
+                <w:szCs w:val="24"/>
+              </w:rPr>
+              <w:t>Nome</w:t>
+            </w:r>
+          </w:p>
+        </w:tc>
+        <w:tc>
+          <w:tcPr>
+            <w:tcW w:w="2268" w:type="dxa"/>
+          </w:tcPr>
+          <w:p>
+            <w:pPr>
+              <w:tabs>
+                <w:tab w:val="left" w:pos="5031"/>
+              </w:tabs>
+              <w:jc w:val="center"/>
+              <w:rPr>
+                <w:rFonts w:ascii="Arial" w:hAnsi="Arial" w:cs="Arial"/>
+                <w:sz w:val="24"/>
+                <w:szCs w:val="24"/>
+              </w:rPr>
+            </w:pPr>
+            <w:proofErr w:type="spellStart"/>
+            <w:r>
+              <w:rPr>
+                <w:rFonts w:ascii="Arial" w:hAnsi="Arial" w:cs="Arial"/>
+                <w:sz w:val="24"/>
+                <w:szCs w:val="24"/>
+              </w:rPr>
+              <w:t>Nome_Servico</w:t>
+            </w:r>
+            <w:proofErr w:type="spellEnd"/>
+          </w:p>
+        </w:tc>
+        <w:tc>
+          <w:tcPr>
+            <w:tcW w:w="1559" w:type="dxa"/>
+          </w:tcPr>
+          <w:p>
+            <w:pPr>
+              <w:tabs>
+                <w:tab w:val="left" w:pos="5031"/>
+              </w:tabs>
+              <w:jc w:val="center"/>
+              <w:rPr>
+                <w:rFonts w:ascii="Arial" w:hAnsi="Arial" w:cs="Arial"/>
+                <w:sz w:val="24"/>
+                <w:szCs w:val="24"/>
+              </w:rPr>
+            </w:pPr>
+            <w:r>
+              <w:rPr>
+                <w:rFonts w:ascii="Arial" w:hAnsi="Arial" w:cs="Arial"/>
+                <w:sz w:val="24"/>
+                <w:szCs w:val="24"/>
+              </w:rPr>
+              <w:t>VAR</w:t>
+            </w:r>
+            <w:r>
+              <w:rPr>
+                <w:rFonts w:ascii="Arial" w:hAnsi="Arial" w:cs="Arial"/>
+                <w:sz w:val="24"/>
+                <w:szCs w:val="24"/>
+              </w:rPr>
+              <w:t>CHAR</w:t>
+            </w:r>
+          </w:p>
+        </w:tc>
+        <w:tc>
+          <w:tcPr>
+            <w:tcW w:w="1276" w:type="dxa"/>
+          </w:tcPr>
+          <w:p>
+            <w:pPr>
+              <w:tabs>
+                <w:tab w:val="left" w:pos="5031"/>
+              </w:tabs>
+              <w:jc w:val="center"/>
+              <w:rPr>
+                <w:rFonts w:ascii="Arial" w:hAnsi="Arial" w:cs="Arial"/>
+                <w:sz w:val="24"/>
+                <w:szCs w:val="24"/>
+              </w:rPr>
+            </w:pPr>
+            <w:r>
+              <w:rPr>
+                <w:rFonts w:ascii="Arial" w:hAnsi="Arial" w:cs="Arial"/>
+                <w:sz w:val="24"/>
+                <w:szCs w:val="24"/>
+              </w:rPr>
+              <w:t>40</w:t>
+            </w:r>
+          </w:p>
+        </w:tc>
+        <w:tc>
+          <w:tcPr>
+            <w:tcW w:w="1643" w:type="dxa"/>
+          </w:tcPr>
+          <w:p>
+            <w:pPr>
+              <w:tabs>
+                <w:tab w:val="left" w:pos="5031"/>
+              </w:tabs>
+              <w:jc w:val="center"/>
+              <w:rPr>
+                <w:rFonts w:ascii="Arial" w:hAnsi="Arial" w:cs="Arial"/>
+                <w:sz w:val="24"/>
+                <w:szCs w:val="24"/>
+              </w:rPr>
+            </w:pPr>
+            <w:r>
+              <w:rPr>
+                <w:rFonts w:ascii="Arial" w:hAnsi="Arial" w:cs="Arial"/>
+                <w:sz w:val="24"/>
+                <w:szCs w:val="24"/>
+              </w:rPr>
+              <w:t>Nome do Serviço</w:t>
+            </w:r>
+          </w:p>
+        </w:tc>
+        <w:tc>
+          <w:tcPr>
+            <w:tcW w:w="1244" w:type="dxa"/>
+          </w:tcPr>
+          <w:p>
+            <w:pPr>
+              <w:tabs>
+                <w:tab w:val="left" w:pos="5031"/>
+              </w:tabs>
+              <w:rPr>
+                <w:rFonts w:ascii="Arial" w:hAnsi="Arial" w:cs="Arial"/>
+                <w:sz w:val="24"/>
+                <w:szCs w:val="24"/>
+              </w:rPr>
+            </w:pPr>
+          </w:p>
+        </w:tc>
+      </w:tr>
+      <w:tr>
+        <w:trPr>
+          <w:trHeight w:val="248"/>
+        </w:trPr>
+        <w:tc>
+          <w:tcPr>
+            <w:tcW w:w="1555" w:type="dxa"/>
+          </w:tcPr>
+          <w:p>
+            <w:pPr>
+              <w:tabs>
+                <w:tab w:val="left" w:pos="5031"/>
+              </w:tabs>
+              <w:jc w:val="center"/>
+              <w:rPr>
+                <w:rFonts w:ascii="Arial" w:hAnsi="Arial" w:cs="Arial"/>
+                <w:sz w:val="24"/>
+                <w:szCs w:val="24"/>
+              </w:rPr>
+            </w:pPr>
+            <w:r>
+              <w:rPr>
+                <w:rFonts w:ascii="Arial" w:hAnsi="Arial" w:cs="Arial"/>
+                <w:sz w:val="24"/>
+                <w:szCs w:val="24"/>
+              </w:rPr>
+              <w:t>Descrição</w:t>
+            </w:r>
+          </w:p>
+        </w:tc>
+        <w:tc>
+          <w:tcPr>
+            <w:tcW w:w="2268" w:type="dxa"/>
+          </w:tcPr>
+          <w:p>
+            <w:pPr>
+              <w:tabs>
+                <w:tab w:val="left" w:pos="5031"/>
+              </w:tabs>
+              <w:jc w:val="center"/>
+              <w:rPr>
+                <w:rFonts w:ascii="Arial" w:hAnsi="Arial" w:cs="Arial"/>
+                <w:sz w:val="24"/>
+                <w:szCs w:val="24"/>
+              </w:rPr>
+            </w:pPr>
+            <w:proofErr w:type="spellStart"/>
+            <w:r>
+              <w:rPr>
+                <w:rFonts w:ascii="Arial" w:hAnsi="Arial" w:cs="Arial"/>
+                <w:sz w:val="24"/>
+                <w:szCs w:val="24"/>
+              </w:rPr>
+              <w:t>Desc_Servico</w:t>
+            </w:r>
+            <w:proofErr w:type="spellEnd"/>
+          </w:p>
+        </w:tc>
+        <w:tc>
+          <w:tcPr>
+            <w:tcW w:w="1559" w:type="dxa"/>
+          </w:tcPr>
+          <w:p>
+            <w:pPr>
+              <w:tabs>
+                <w:tab w:val="left" w:pos="5031"/>
+              </w:tabs>
+              <w:jc w:val="center"/>
+              <w:rPr>
+                <w:rFonts w:ascii="Arial" w:hAnsi="Arial" w:cs="Arial"/>
+                <w:sz w:val="24"/>
+                <w:szCs w:val="24"/>
+              </w:rPr>
+            </w:pPr>
+            <w:r>
+              <w:rPr>
+                <w:rFonts w:ascii="Arial" w:hAnsi="Arial" w:cs="Arial"/>
+                <w:sz w:val="24"/>
+                <w:szCs w:val="24"/>
+              </w:rPr>
+              <w:t>VAR</w:t>
+            </w:r>
+            <w:r>
+              <w:rPr>
+                <w:rFonts w:ascii="Arial" w:hAnsi="Arial" w:cs="Arial"/>
+                <w:sz w:val="24"/>
+                <w:szCs w:val="24"/>
+              </w:rPr>
+              <w:t>CHAR</w:t>
+            </w:r>
+          </w:p>
+        </w:tc>
+        <w:tc>
+          <w:tcPr>
+            <w:tcW w:w="1276" w:type="dxa"/>
+          </w:tcPr>
+          <w:p>
+            <w:pPr>
+              <w:tabs>
+                <w:tab w:val="left" w:pos="5031"/>
+              </w:tabs>
+              <w:jc w:val="center"/>
+              <w:rPr>
+                <w:rFonts w:ascii="Arial" w:hAnsi="Arial" w:cs="Arial"/>
+                <w:sz w:val="24"/>
+                <w:szCs w:val="24"/>
+              </w:rPr>
+            </w:pPr>
+            <w:r>
+              <w:rPr>
+                <w:rFonts w:ascii="Arial" w:hAnsi="Arial" w:cs="Arial"/>
+                <w:sz w:val="24"/>
+                <w:szCs w:val="24"/>
+              </w:rPr>
+              <w:t>10</w:t>
+            </w:r>
+            <w:r>
+              <w:rPr>
+                <w:rFonts w:ascii="Arial" w:hAnsi="Arial" w:cs="Arial"/>
+                <w:sz w:val="24"/>
+                <w:szCs w:val="24"/>
+              </w:rPr>
+              <w:t>0</w:t>
+            </w:r>
+          </w:p>
+        </w:tc>
+        <w:tc>
+          <w:tcPr>
+            <w:tcW w:w="1643" w:type="dxa"/>
+          </w:tcPr>
+          <w:p>
+            <w:pPr>
+              <w:tabs>
+                <w:tab w:val="left" w:pos="5031"/>
+              </w:tabs>
+              <w:jc w:val="center"/>
+              <w:rPr>
+                <w:rFonts w:ascii="Arial" w:hAnsi="Arial" w:cs="Arial"/>
+                <w:sz w:val="24"/>
+                <w:szCs w:val="24"/>
+              </w:rPr>
+            </w:pPr>
+            <w:r>
+              <w:rPr>
+                <w:rFonts w:ascii="Arial" w:hAnsi="Arial" w:cs="Arial"/>
+                <w:sz w:val="24"/>
+                <w:szCs w:val="24"/>
+              </w:rPr>
+              <w:t>Descrição do serviço</w:t>
+            </w:r>
+          </w:p>
+        </w:tc>
+        <w:tc>
+          <w:tcPr>
+            <w:tcW w:w="1244" w:type="dxa"/>
+          </w:tcPr>
+          <w:p>
+            <w:pPr>
+              <w:tabs>
+                <w:tab w:val="left" w:pos="5031"/>
+              </w:tabs>
+              <w:jc w:val="both"/>
+              <w:rPr>
+                <w:rFonts w:ascii="Arial" w:hAnsi="Arial" w:cs="Arial"/>
+                <w:sz w:val="24"/>
+                <w:szCs w:val="24"/>
+              </w:rPr>
+            </w:pPr>
+          </w:p>
+        </w:tc>
+      </w:tr>
+      <w:tr>
+        <w:trPr>
+          <w:trHeight w:val="248"/>
+        </w:trPr>
+        <w:tc>
+          <w:tcPr>
+            <w:tcW w:w="1555" w:type="dxa"/>
+          </w:tcPr>
+          <w:p>
+            <w:pPr>
+              <w:tabs>
+                <w:tab w:val="left" w:pos="5031"/>
+              </w:tabs>
+              <w:jc w:val="center"/>
+              <w:rPr>
+                <w:rFonts w:ascii="Arial" w:hAnsi="Arial" w:cs="Arial"/>
+                <w:sz w:val="24"/>
+                <w:szCs w:val="24"/>
+              </w:rPr>
+            </w:pPr>
+            <w:r>
+              <w:rPr>
+                <w:rFonts w:ascii="Arial" w:hAnsi="Arial" w:cs="Arial"/>
+                <w:sz w:val="24"/>
+                <w:szCs w:val="24"/>
+              </w:rPr>
+              <w:lastRenderedPageBreak/>
+              <w:t>Preço</w:t>
+            </w:r>
+          </w:p>
+        </w:tc>
+        <w:tc>
+          <w:tcPr>
+            <w:tcW w:w="2268" w:type="dxa"/>
+          </w:tcPr>
+          <w:p>
+            <w:pPr>
+              <w:tabs>
+                <w:tab w:val="left" w:pos="5031"/>
+              </w:tabs>
+              <w:jc w:val="center"/>
+              <w:rPr>
+                <w:rFonts w:ascii="Arial" w:hAnsi="Arial" w:cs="Arial"/>
+                <w:sz w:val="24"/>
+                <w:szCs w:val="24"/>
+              </w:rPr>
+            </w:pPr>
+            <w:proofErr w:type="spellStart"/>
+            <w:r>
+              <w:rPr>
+                <w:rFonts w:ascii="Arial" w:hAnsi="Arial" w:cs="Arial"/>
+                <w:sz w:val="24"/>
+                <w:szCs w:val="24"/>
+              </w:rPr>
+              <w:t>Preco_Servico</w:t>
+            </w:r>
+            <w:proofErr w:type="spellEnd"/>
+          </w:p>
+        </w:tc>
+        <w:tc>
+          <w:tcPr>
+            <w:tcW w:w="1559" w:type="dxa"/>
+          </w:tcPr>
+          <w:p>
+            <w:pPr>
+              <w:tabs>
+                <w:tab w:val="left" w:pos="5031"/>
+              </w:tabs>
+              <w:jc w:val="center"/>
+              <w:rPr>
+                <w:rFonts w:ascii="Arial" w:hAnsi="Arial" w:cs="Arial"/>
+                <w:sz w:val="24"/>
+                <w:szCs w:val="24"/>
+              </w:rPr>
+            </w:pPr>
+            <w:r>
+              <w:rPr>
+                <w:rFonts w:ascii="Arial" w:hAnsi="Arial" w:cs="Arial"/>
+                <w:sz w:val="24"/>
+                <w:szCs w:val="24"/>
+              </w:rPr>
+              <w:t>FLOAT</w:t>
+            </w:r>
+          </w:p>
+        </w:tc>
+        <w:tc>
+          <w:tcPr>
+            <w:tcW w:w="1276" w:type="dxa"/>
+          </w:tcPr>
+          <w:p>
+            <w:pPr>
+              <w:tabs>
+                <w:tab w:val="left" w:pos="5031"/>
+              </w:tabs>
+              <w:jc w:val="center"/>
+              <w:rPr>
+                <w:rFonts w:ascii="Arial" w:hAnsi="Arial" w:cs="Arial"/>
+                <w:sz w:val="24"/>
+                <w:szCs w:val="24"/>
+              </w:rPr>
+            </w:pPr>
+            <w:r>
+              <w:rPr>
+                <w:rFonts w:ascii="Arial" w:hAnsi="Arial" w:cs="Arial"/>
+                <w:sz w:val="24"/>
+                <w:szCs w:val="24"/>
+              </w:rPr>
+              <w:t>6,2</w:t>
+            </w:r>
+          </w:p>
+        </w:tc>
+        <w:tc>
+          <w:tcPr>
+            <w:tcW w:w="1643" w:type="dxa"/>
+          </w:tcPr>
+          <w:p>
+            <w:pPr>
+              <w:tabs>
+                <w:tab w:val="left" w:pos="5031"/>
+              </w:tabs>
+              <w:jc w:val="center"/>
+              <w:rPr>
+                <w:rFonts w:ascii="Arial" w:hAnsi="Arial" w:cs="Arial"/>
+                <w:sz w:val="24"/>
+                <w:szCs w:val="24"/>
+              </w:rPr>
+            </w:pPr>
+            <w:r>
+              <w:rPr>
+                <w:rFonts w:ascii="Arial" w:hAnsi="Arial" w:cs="Arial"/>
+                <w:sz w:val="24"/>
+                <w:szCs w:val="24"/>
+              </w:rPr>
+              <w:t>Valor do serviço</w:t>
+            </w:r>
+          </w:p>
+        </w:tc>
+        <w:tc>
+          <w:tcPr>
+            <w:tcW w:w="1244" w:type="dxa"/>
+          </w:tcPr>
+          <w:p>
+            <w:pPr>
+              <w:tabs>
+                <w:tab w:val="left" w:pos="5031"/>
+              </w:tabs>
+              <w:jc w:val="both"/>
+              <w:rPr>
+                <w:rFonts w:ascii="Arial" w:hAnsi="Arial" w:cs="Arial"/>
+                <w:sz w:val="24"/>
+                <w:szCs w:val="24"/>
+              </w:rPr>
+            </w:pPr>
+          </w:p>
+        </w:tc>
+      </w:tr>
+      <w:tr>
+        <w:trPr>
+          <w:trHeight w:val="248"/>
+        </w:trPr>
+        <w:tc>
+          <w:tcPr>
+            <w:tcW w:w="1555" w:type="dxa"/>
+          </w:tcPr>
+          <w:p>
+            <w:pPr>
+              <w:tabs>
+                <w:tab w:val="left" w:pos="5031"/>
+              </w:tabs>
+              <w:jc w:val="center"/>
+              <w:rPr>
+                <w:rFonts w:ascii="Arial" w:hAnsi="Arial" w:cs="Arial"/>
+                <w:sz w:val="24"/>
+                <w:szCs w:val="24"/>
+              </w:rPr>
+            </w:pPr>
+            <w:r>
+              <w:rPr>
+                <w:rFonts w:ascii="Arial" w:hAnsi="Arial" w:cs="Arial"/>
+                <w:sz w:val="24"/>
+                <w:szCs w:val="24"/>
+              </w:rPr>
+              <w:t>Data</w:t>
+            </w:r>
+          </w:p>
+        </w:tc>
+        <w:tc>
+          <w:tcPr>
+            <w:tcW w:w="2268" w:type="dxa"/>
+          </w:tcPr>
+          <w:p>
+            <w:pPr>
+              <w:tabs>
+                <w:tab w:val="left" w:pos="5031"/>
+              </w:tabs>
+              <w:jc w:val="center"/>
+              <w:rPr>
+                <w:rFonts w:ascii="Arial" w:hAnsi="Arial" w:cs="Arial"/>
+                <w:sz w:val="24"/>
+                <w:szCs w:val="24"/>
+              </w:rPr>
+            </w:pPr>
+            <w:proofErr w:type="spellStart"/>
+            <w:r>
+              <w:rPr>
+                <w:rFonts w:ascii="Arial" w:hAnsi="Arial" w:cs="Arial"/>
+                <w:sz w:val="24"/>
+                <w:szCs w:val="24"/>
+              </w:rPr>
+              <w:t>TempoGarantia_Servico</w:t>
+            </w:r>
+            <w:proofErr w:type="spellEnd"/>
+          </w:p>
+        </w:tc>
+        <w:tc>
+          <w:tcPr>
+            <w:tcW w:w="1559" w:type="dxa"/>
+          </w:tcPr>
+          <w:p>
+            <w:pPr>
+              <w:tabs>
+                <w:tab w:val="left" w:pos="5031"/>
+              </w:tabs>
+              <w:jc w:val="center"/>
+              <w:rPr>
+                <w:rFonts w:ascii="Arial" w:hAnsi="Arial" w:cs="Arial"/>
+                <w:sz w:val="24"/>
+                <w:szCs w:val="24"/>
+              </w:rPr>
+            </w:pPr>
+            <w:r>
+              <w:rPr>
+                <w:rFonts w:ascii="Arial" w:hAnsi="Arial" w:cs="Arial"/>
+                <w:sz w:val="24"/>
+                <w:szCs w:val="24"/>
+              </w:rPr>
+              <w:t>DATE</w:t>
+            </w:r>
+          </w:p>
+        </w:tc>
+        <w:tc>
+          <w:tcPr>
+            <w:tcW w:w="1276" w:type="dxa"/>
+          </w:tcPr>
+          <w:p>
+            <w:pPr>
+              <w:tabs>
+                <w:tab w:val="left" w:pos="5031"/>
+              </w:tabs>
+              <w:jc w:val="center"/>
+              <w:rPr>
+                <w:rFonts w:ascii="Arial" w:hAnsi="Arial" w:cs="Arial"/>
+                <w:sz w:val="24"/>
+                <w:szCs w:val="24"/>
+              </w:rPr>
+            </w:pPr>
+          </w:p>
+        </w:tc>
+        <w:tc>
+          <w:tcPr>
+            <w:tcW w:w="1643" w:type="dxa"/>
+          </w:tcPr>
+          <w:p>
+            <w:pPr>
+              <w:tabs>
+                <w:tab w:val="left" w:pos="5031"/>
+              </w:tabs>
+              <w:jc w:val="center"/>
+              <w:rPr>
+                <w:rFonts w:ascii="Arial" w:hAnsi="Arial" w:cs="Arial"/>
+                <w:sz w:val="24"/>
+                <w:szCs w:val="24"/>
+              </w:rPr>
+            </w:pPr>
+            <w:r>
+              <w:rPr>
+                <w:rFonts w:ascii="Arial" w:hAnsi="Arial" w:cs="Arial"/>
+                <w:sz w:val="24"/>
+                <w:szCs w:val="24"/>
+              </w:rPr>
+              <w:t>Tempo de garantia</w:t>
+            </w:r>
+          </w:p>
+        </w:tc>
+        <w:tc>
+          <w:tcPr>
+            <w:tcW w:w="1244" w:type="dxa"/>
+          </w:tcPr>
+          <w:p>
+            <w:pPr>
+              <w:tabs>
+                <w:tab w:val="left" w:pos="5031"/>
+              </w:tabs>
+              <w:jc w:val="both"/>
+              <w:rPr>
+                <w:rFonts w:ascii="Arial" w:hAnsi="Arial" w:cs="Arial"/>
+                <w:sz w:val="24"/>
+                <w:szCs w:val="24"/>
+              </w:rPr>
+            </w:pPr>
+            <w:proofErr w:type="spellStart"/>
+            <w:r>
+              <w:rPr>
+                <w:rFonts w:ascii="Arial" w:hAnsi="Arial" w:cs="Arial"/>
+                <w:sz w:val="24"/>
+                <w:szCs w:val="24"/>
+              </w:rPr>
+              <w:t>dd</w:t>
+            </w:r>
+            <w:proofErr w:type="spellEnd"/>
+            <w:r>
+              <w:rPr>
+                <w:rFonts w:ascii="Arial" w:hAnsi="Arial" w:cs="Arial"/>
+                <w:sz w:val="24"/>
+                <w:szCs w:val="24"/>
+              </w:rPr>
+              <w:t>/mm/</w:t>
+            </w:r>
+            <w:proofErr w:type="spellStart"/>
+            <w:r>
+              <w:rPr>
+                <w:rFonts w:ascii="Arial" w:hAnsi="Arial" w:cs="Arial"/>
+                <w:sz w:val="24"/>
+                <w:szCs w:val="24"/>
+              </w:rPr>
+              <w:t>aaaa</w:t>
+            </w:r>
+            <w:proofErr w:type="spellEnd"/>
+          </w:p>
+        </w:tc>
+      </w:tr>
+    </w:tbl>
+    <w:p>
+      <w:pPr>
+        <w:tabs>
+          <w:tab w:val="left" w:pos="5031"/>
+        </w:tabs>
+      </w:pPr>
+    </w:p>
+    <w:p>
+      <w:pPr>
+        <w:tabs>
+          <w:tab w:val="left" w:pos="5031"/>
+        </w:tabs>
+      </w:pPr>
+    </w:p>
     <w:p>
       <w:pPr>
         <w:tabs>
@@ -5584,7 +8496,6 @@
   <w:style w:type="character" w:default="1" w:styleId="Fontepargpadro">
     <w:name w:val="Default Paragraph Font"/>
     <w:uiPriority w:val="1"/>
-    <w:semiHidden/>
     <w:unhideWhenUsed/>
   </w:style>
   <w:style w:type="table" w:default="1" w:styleId="Tabelanormal">

</xml_diff>

<commit_message>
Banco de dados e Projeto 2Sem
</commit_message>
<xml_diff>
--- a/00 - Banco_de_dados/Atividades-Para-Entregar/Atividade 7.docx
+++ b/00 - Banco_de_dados/Atividades-Para-Entregar/Atividade 7.docx
@@ -103,7 +103,7 @@
                 <w:noProof/>
               </w:rPr>
               <w:drawing>
-                <wp:inline distT="0" distB="0" distL="0" distR="0" wp14:anchorId="0F271D21" wp14:editId="5760D2A1">
+                <wp:inline distT="0" distB="0" distL="0" distR="0" wp14:anchorId="0F271D21" wp14:editId="0E73D598">
                   <wp:extent cx="5401945" cy="2550795"/>
                   <wp:effectExtent l="0" t="0" r="8255" b="1905"/>
                   <wp:docPr id="862628349" name="Imagem 3"/>
@@ -468,6 +468,14 @@
           <w:szCs w:val="24"/>
         </w:rPr>
       </w:pPr>
+      <w:r>
+        <w:rPr>
+          <w:rFonts w:ascii="Arial" w:hAnsi="Arial" w:cs="Arial"/>
+          <w:sz w:val="24"/>
+          <w:szCs w:val="24"/>
+        </w:rPr>
+        <w:tab/>
+      </w:r>
     </w:p>
     <w:tbl>
       <w:tblPr>
@@ -6901,23 +6909,7 @@
                 <w:sz w:val="24"/>
                 <w:szCs w:val="24"/>
               </w:rPr>
-              <w:t xml:space="preserve">dos </w:t>
-            </w:r>
-            <w:r>
-              <w:rPr>
-                <w:rFonts w:ascii="Arial" w:hAnsi="Arial" w:cs="Arial"/>
-                <w:sz w:val="24"/>
-                <w:szCs w:val="24"/>
-              </w:rPr>
-              <w:t xml:space="preserve">serviços oferecidos </w:t>
-            </w:r>
-            <w:r>
-              <w:rPr>
-                <w:rFonts w:ascii="Arial" w:hAnsi="Arial" w:cs="Arial"/>
-                <w:sz w:val="24"/>
-                <w:szCs w:val="24"/>
-              </w:rPr>
-              <w:t>na loja de eletrônicos.</w:t>
+              <w:t>dos serviços oferecidos na loja de eletrônicos.</w:t>
             </w:r>
           </w:p>
         </w:tc>
@@ -7300,23 +7292,7 @@
                 <w:sz w:val="24"/>
                 <w:szCs w:val="24"/>
               </w:rPr>
-              <w:t xml:space="preserve">Código do </w:t>
-            </w:r>
-            <w:r>
-              <w:rPr>
-                <w:rFonts w:ascii="Arial" w:hAnsi="Arial" w:cs="Arial"/>
-                <w:sz w:val="24"/>
-                <w:szCs w:val="24"/>
-              </w:rPr>
-              <w:t xml:space="preserve">serviço </w:t>
-            </w:r>
-            <w:r>
-              <w:rPr>
-                <w:rFonts w:ascii="Arial" w:hAnsi="Arial" w:cs="Arial"/>
-                <w:sz w:val="24"/>
-                <w:szCs w:val="24"/>
-              </w:rPr>
-              <w:t>vendido</w:t>
+              <w:t>Código do serviço vendido</w:t>
             </w:r>
           </w:p>
         </w:tc>
@@ -7426,15 +7402,7 @@
                 <w:sz w:val="24"/>
                 <w:szCs w:val="24"/>
               </w:rPr>
-              <w:t>VAR</w:t>
-            </w:r>
-            <w:r>
-              <w:rPr>
-                <w:rFonts w:ascii="Arial" w:hAnsi="Arial" w:cs="Arial"/>
-                <w:sz w:val="24"/>
-                <w:szCs w:val="24"/>
-              </w:rPr>
-              <w:t>CHAR</w:t>
+              <w:t>VARCHAR</w:t>
             </w:r>
           </w:p>
         </w:tc>
@@ -7588,15 +7556,7 @@
                 <w:sz w:val="24"/>
                 <w:szCs w:val="24"/>
               </w:rPr>
-              <w:t>VAR</w:t>
-            </w:r>
-            <w:r>
-              <w:rPr>
-                <w:rFonts w:ascii="Arial" w:hAnsi="Arial" w:cs="Arial"/>
-                <w:sz w:val="24"/>
-                <w:szCs w:val="24"/>
-              </w:rPr>
-              <w:t>CHAR</w:t>
+              <w:t>VARCHAR</w:t>
             </w:r>
           </w:p>
         </w:tc>
@@ -7622,15 +7582,7 @@
                 <w:sz w:val="24"/>
                 <w:szCs w:val="24"/>
               </w:rPr>
-              <w:t>10</w:t>
-            </w:r>
-            <w:r>
-              <w:rPr>
-                <w:rFonts w:ascii="Arial" w:hAnsi="Arial" w:cs="Arial"/>
-                <w:sz w:val="24"/>
-                <w:szCs w:val="24"/>
-              </w:rPr>
-              <w:t>0</w:t>
+              <w:t>100</w:t>
             </w:r>
           </w:p>
         </w:tc>
@@ -8496,6 +8448,7 @@
   <w:style w:type="character" w:default="1" w:styleId="Fontepargpadro">
     <w:name w:val="Default Paragraph Font"/>
     <w:uiPriority w:val="1"/>
+    <w:semiHidden/>
     <w:unhideWhenUsed/>
   </w:style>
   <w:style w:type="table" w:default="1" w:styleId="Tabelanormal">

</xml_diff>